<commit_message>
Create ref datasets for indicators
</commit_message>
<xml_diff>
--- a/IndicatorsLegend_UN.docx
+++ b/IndicatorsLegend_UN.docx
@@ -5,7 +5,7 @@
     <w:tbl>
       <w:tblPr>
         <w:tblStyle w:val="TableGrid"/>
-        <w:tblW w:w="9072" w:type="dxa"/>
+        <w:tblW w:w="9378" w:type="dxa"/>
         <w:tblBorders>
           <w:left w:val="none" w:sz="0" w:space="0" w:color="auto"/>
           <w:bottom w:val="none" w:sz="0" w:space="0" w:color="auto"/>
@@ -27,7 +27,7 @@
         </w:trPr>
         <w:tc>
           <w:tcPr>
-            <w:tcW w:w="1985" w:type="dxa"/>
+            <w:tcW w:w="2291" w:type="dxa"/>
             <w:tcBorders>
               <w:bottom w:val="single" w:sz="4" w:space="0" w:color="auto"/>
             </w:tcBorders>
@@ -152,7 +152,7 @@
         </w:trPr>
         <w:tc>
           <w:tcPr>
-            <w:tcW w:w="9072" w:type="dxa"/>
+            <w:tcW w:w="9378" w:type="dxa"/>
             <w:gridSpan w:val="4"/>
             <w:tcBorders>
               <w:bottom w:val="single" w:sz="4" w:space="0" w:color="auto"/>
@@ -188,7 +188,7 @@
         </w:trPr>
         <w:tc>
           <w:tcPr>
-            <w:tcW w:w="1985" w:type="dxa"/>
+            <w:tcW w:w="2291" w:type="dxa"/>
             <w:tcBorders>
               <w:top w:val="single" w:sz="4" w:space="0" w:color="auto"/>
               <w:bottom w:val="single" w:sz="4" w:space="0" w:color="auto"/>
@@ -305,7 +305,7 @@
         </w:trPr>
         <w:tc>
           <w:tcPr>
-            <w:tcW w:w="9072" w:type="dxa"/>
+            <w:tcW w:w="9378" w:type="dxa"/>
             <w:gridSpan w:val="4"/>
             <w:tcBorders>
               <w:top w:val="single" w:sz="4" w:space="0" w:color="auto"/>
@@ -323,8 +323,6 @@
                 <w:lang w:eastAsia="en-GB"/>
               </w:rPr>
             </w:pPr>
-            <w:bookmarkStart w:id="0" w:name="_GoBack"/>
-            <w:bookmarkEnd w:id="0"/>
             <w:r>
               <w:rPr>
                 <w:rFonts w:ascii="Calibri" w:eastAsia="Times New Roman" w:hAnsi="Calibri" w:cs="Times New Roman"/>
@@ -343,7 +341,7 @@
         </w:trPr>
         <w:tc>
           <w:tcPr>
-            <w:tcW w:w="1985" w:type="dxa"/>
+            <w:tcW w:w="2291" w:type="dxa"/>
             <w:tcBorders>
               <w:top w:val="single" w:sz="4" w:space="0" w:color="auto"/>
               <w:bottom w:val="single" w:sz="4" w:space="0" w:color="auto"/>
@@ -460,7 +458,7 @@
         </w:trPr>
         <w:tc>
           <w:tcPr>
-            <w:tcW w:w="9072" w:type="dxa"/>
+            <w:tcW w:w="9378" w:type="dxa"/>
             <w:gridSpan w:val="4"/>
             <w:tcBorders>
               <w:top w:val="single" w:sz="4" w:space="0" w:color="auto"/>
@@ -496,7 +494,7 @@
         </w:trPr>
         <w:tc>
           <w:tcPr>
-            <w:tcW w:w="1985" w:type="dxa"/>
+            <w:tcW w:w="2291" w:type="dxa"/>
             <w:tcBorders>
               <w:top w:val="single" w:sz="4" w:space="0" w:color="auto"/>
             </w:tcBorders>
@@ -609,7 +607,7 @@
         </w:trPr>
         <w:tc>
           <w:tcPr>
-            <w:tcW w:w="1985" w:type="dxa"/>
+            <w:tcW w:w="2291" w:type="dxa"/>
             <w:tcBorders>
               <w:bottom w:val="nil"/>
             </w:tcBorders>
@@ -722,7 +720,7 @@
         </w:trPr>
         <w:tc>
           <w:tcPr>
-            <w:tcW w:w="1985" w:type="dxa"/>
+            <w:tcW w:w="2291" w:type="dxa"/>
             <w:tcBorders>
               <w:top w:val="nil"/>
               <w:bottom w:val="single" w:sz="4" w:space="0" w:color="auto"/>
@@ -839,7 +837,7 @@
         </w:trPr>
         <w:tc>
           <w:tcPr>
-            <w:tcW w:w="9072" w:type="dxa"/>
+            <w:tcW w:w="9378" w:type="dxa"/>
             <w:gridSpan w:val="4"/>
             <w:tcBorders>
               <w:top w:val="single" w:sz="4" w:space="0" w:color="auto"/>
@@ -875,7 +873,7 @@
         </w:trPr>
         <w:tc>
           <w:tcPr>
-            <w:tcW w:w="1985" w:type="dxa"/>
+            <w:tcW w:w="2291" w:type="dxa"/>
             <w:tcBorders>
               <w:top w:val="single" w:sz="4" w:space="0" w:color="auto"/>
             </w:tcBorders>
@@ -988,7 +986,7 @@
         </w:trPr>
         <w:tc>
           <w:tcPr>
-            <w:tcW w:w="1985" w:type="dxa"/>
+            <w:tcW w:w="2291" w:type="dxa"/>
             <w:noWrap/>
             <w:hideMark/>
           </w:tcPr>
@@ -1089,7 +1087,7 @@
         </w:trPr>
         <w:tc>
           <w:tcPr>
-            <w:tcW w:w="1985" w:type="dxa"/>
+            <w:tcW w:w="2291" w:type="dxa"/>
             <w:tcBorders>
               <w:bottom w:val="single" w:sz="4" w:space="0" w:color="auto"/>
             </w:tcBorders>
@@ -1202,7 +1200,7 @@
         </w:trPr>
         <w:tc>
           <w:tcPr>
-            <w:tcW w:w="9072" w:type="dxa"/>
+            <w:tcW w:w="9378" w:type="dxa"/>
             <w:gridSpan w:val="4"/>
             <w:tcBorders>
               <w:top w:val="single" w:sz="4" w:space="0" w:color="auto"/>
@@ -1238,7 +1236,7 @@
         </w:trPr>
         <w:tc>
           <w:tcPr>
-            <w:tcW w:w="1985" w:type="dxa"/>
+            <w:tcW w:w="2291" w:type="dxa"/>
             <w:tcBorders>
               <w:top w:val="single" w:sz="4" w:space="0" w:color="auto"/>
             </w:tcBorders>
@@ -1351,7 +1349,7 @@
         </w:trPr>
         <w:tc>
           <w:tcPr>
-            <w:tcW w:w="1985" w:type="dxa"/>
+            <w:tcW w:w="2291" w:type="dxa"/>
             <w:noWrap/>
             <w:hideMark/>
           </w:tcPr>
@@ -1452,7 +1450,7 @@
         </w:trPr>
         <w:tc>
           <w:tcPr>
-            <w:tcW w:w="1985" w:type="dxa"/>
+            <w:tcW w:w="2291" w:type="dxa"/>
             <w:noWrap/>
             <w:hideMark/>
           </w:tcPr>
@@ -1553,7 +1551,7 @@
         </w:trPr>
         <w:tc>
           <w:tcPr>
-            <w:tcW w:w="1985" w:type="dxa"/>
+            <w:tcW w:w="2291" w:type="dxa"/>
             <w:noWrap/>
             <w:hideMark/>
           </w:tcPr>
@@ -1654,7 +1652,7 @@
         </w:trPr>
         <w:tc>
           <w:tcPr>
-            <w:tcW w:w="1985" w:type="dxa"/>
+            <w:tcW w:w="2291" w:type="dxa"/>
             <w:noWrap/>
             <w:hideMark/>
           </w:tcPr>
@@ -1755,7 +1753,7 @@
         </w:trPr>
         <w:tc>
           <w:tcPr>
-            <w:tcW w:w="1985" w:type="dxa"/>
+            <w:tcW w:w="2291" w:type="dxa"/>
             <w:noWrap/>
             <w:hideMark/>
           </w:tcPr>
@@ -1856,7 +1854,7 @@
         </w:trPr>
         <w:tc>
           <w:tcPr>
-            <w:tcW w:w="1985" w:type="dxa"/>
+            <w:tcW w:w="2291" w:type="dxa"/>
             <w:noWrap/>
             <w:hideMark/>
           </w:tcPr>
@@ -1957,7 +1955,7 @@
         </w:trPr>
         <w:tc>
           <w:tcPr>
-            <w:tcW w:w="1985" w:type="dxa"/>
+            <w:tcW w:w="2291" w:type="dxa"/>
             <w:noWrap/>
             <w:hideMark/>
           </w:tcPr>
@@ -2058,7 +2056,7 @@
         </w:trPr>
         <w:tc>
           <w:tcPr>
-            <w:tcW w:w="1985" w:type="dxa"/>
+            <w:tcW w:w="2291" w:type="dxa"/>
             <w:noWrap/>
             <w:hideMark/>
           </w:tcPr>
@@ -2159,7 +2157,7 @@
         </w:trPr>
         <w:tc>
           <w:tcPr>
-            <w:tcW w:w="1985" w:type="dxa"/>
+            <w:tcW w:w="2291" w:type="dxa"/>
             <w:noWrap/>
             <w:hideMark/>
           </w:tcPr>
@@ -2260,7 +2258,7 @@
         </w:trPr>
         <w:tc>
           <w:tcPr>
-            <w:tcW w:w="1985" w:type="dxa"/>
+            <w:tcW w:w="2291" w:type="dxa"/>
             <w:noWrap/>
             <w:hideMark/>
           </w:tcPr>
@@ -2361,7 +2359,7 @@
         </w:trPr>
         <w:tc>
           <w:tcPr>
-            <w:tcW w:w="1985" w:type="dxa"/>
+            <w:tcW w:w="2291" w:type="dxa"/>
             <w:noWrap/>
             <w:hideMark/>
           </w:tcPr>
@@ -2462,7 +2460,7 @@
         </w:trPr>
         <w:tc>
           <w:tcPr>
-            <w:tcW w:w="1985" w:type="dxa"/>
+            <w:tcW w:w="2291" w:type="dxa"/>
             <w:noWrap/>
             <w:hideMark/>
           </w:tcPr>
@@ -2563,7 +2561,7 @@
         </w:trPr>
         <w:tc>
           <w:tcPr>
-            <w:tcW w:w="1985" w:type="dxa"/>
+            <w:tcW w:w="2291" w:type="dxa"/>
             <w:noWrap/>
             <w:hideMark/>
           </w:tcPr>
@@ -2664,7 +2662,7 @@
         </w:trPr>
         <w:tc>
           <w:tcPr>
-            <w:tcW w:w="1985" w:type="dxa"/>
+            <w:tcW w:w="2291" w:type="dxa"/>
             <w:noWrap/>
             <w:hideMark/>
           </w:tcPr>
@@ -2766,7 +2764,7 @@
         </w:trPr>
         <w:tc>
           <w:tcPr>
-            <w:tcW w:w="1985" w:type="dxa"/>
+            <w:tcW w:w="2291" w:type="dxa"/>
             <w:noWrap/>
             <w:hideMark/>
           </w:tcPr>
@@ -2867,7 +2865,7 @@
         </w:trPr>
         <w:tc>
           <w:tcPr>
-            <w:tcW w:w="1985" w:type="dxa"/>
+            <w:tcW w:w="2291" w:type="dxa"/>
             <w:noWrap/>
             <w:hideMark/>
           </w:tcPr>
@@ -2968,7 +2966,7 @@
         </w:trPr>
         <w:tc>
           <w:tcPr>
-            <w:tcW w:w="1985" w:type="dxa"/>
+            <w:tcW w:w="2291" w:type="dxa"/>
             <w:noWrap/>
             <w:hideMark/>
           </w:tcPr>
@@ -3069,7 +3067,7 @@
         </w:trPr>
         <w:tc>
           <w:tcPr>
-            <w:tcW w:w="1985" w:type="dxa"/>
+            <w:tcW w:w="2291" w:type="dxa"/>
             <w:noWrap/>
             <w:hideMark/>
           </w:tcPr>
@@ -3170,7 +3168,7 @@
         </w:trPr>
         <w:tc>
           <w:tcPr>
-            <w:tcW w:w="1985" w:type="dxa"/>
+            <w:tcW w:w="2291" w:type="dxa"/>
             <w:noWrap/>
             <w:hideMark/>
           </w:tcPr>
@@ -3271,7 +3269,7 @@
         </w:trPr>
         <w:tc>
           <w:tcPr>
-            <w:tcW w:w="1985" w:type="dxa"/>
+            <w:tcW w:w="2291" w:type="dxa"/>
             <w:noWrap/>
             <w:hideMark/>
           </w:tcPr>
@@ -3372,7 +3370,7 @@
         </w:trPr>
         <w:tc>
           <w:tcPr>
-            <w:tcW w:w="1985" w:type="dxa"/>
+            <w:tcW w:w="2291" w:type="dxa"/>
             <w:noWrap/>
             <w:hideMark/>
           </w:tcPr>
@@ -3473,7 +3471,7 @@
         </w:trPr>
         <w:tc>
           <w:tcPr>
-            <w:tcW w:w="1985" w:type="dxa"/>
+            <w:tcW w:w="2291" w:type="dxa"/>
             <w:noWrap/>
             <w:hideMark/>
           </w:tcPr>
@@ -3574,7 +3572,7 @@
         </w:trPr>
         <w:tc>
           <w:tcPr>
-            <w:tcW w:w="1985" w:type="dxa"/>
+            <w:tcW w:w="2291" w:type="dxa"/>
             <w:noWrap/>
             <w:hideMark/>
           </w:tcPr>
@@ -3675,7 +3673,7 @@
         </w:trPr>
         <w:tc>
           <w:tcPr>
-            <w:tcW w:w="1985" w:type="dxa"/>
+            <w:tcW w:w="2291" w:type="dxa"/>
             <w:noWrap/>
             <w:hideMark/>
           </w:tcPr>
@@ -3776,7 +3774,7 @@
         </w:trPr>
         <w:tc>
           <w:tcPr>
-            <w:tcW w:w="1985" w:type="dxa"/>
+            <w:tcW w:w="2291" w:type="dxa"/>
             <w:noWrap/>
             <w:hideMark/>
           </w:tcPr>
@@ -3877,7 +3875,7 @@
         </w:trPr>
         <w:tc>
           <w:tcPr>
-            <w:tcW w:w="1985" w:type="dxa"/>
+            <w:tcW w:w="2291" w:type="dxa"/>
             <w:noWrap/>
             <w:hideMark/>
           </w:tcPr>
@@ -3978,7 +3976,7 @@
         </w:trPr>
         <w:tc>
           <w:tcPr>
-            <w:tcW w:w="1985" w:type="dxa"/>
+            <w:tcW w:w="2291" w:type="dxa"/>
             <w:noWrap/>
             <w:hideMark/>
           </w:tcPr>
@@ -4079,7 +4077,7 @@
         </w:trPr>
         <w:tc>
           <w:tcPr>
-            <w:tcW w:w="1985" w:type="dxa"/>
+            <w:tcW w:w="2291" w:type="dxa"/>
             <w:noWrap/>
             <w:hideMark/>
           </w:tcPr>
@@ -4180,7 +4178,7 @@
         </w:trPr>
         <w:tc>
           <w:tcPr>
-            <w:tcW w:w="1985" w:type="dxa"/>
+            <w:tcW w:w="2291" w:type="dxa"/>
             <w:noWrap/>
             <w:hideMark/>
           </w:tcPr>
@@ -4281,7 +4279,7 @@
         </w:trPr>
         <w:tc>
           <w:tcPr>
-            <w:tcW w:w="1985" w:type="dxa"/>
+            <w:tcW w:w="2291" w:type="dxa"/>
             <w:noWrap/>
             <w:hideMark/>
           </w:tcPr>
@@ -4382,7 +4380,7 @@
         </w:trPr>
         <w:tc>
           <w:tcPr>
-            <w:tcW w:w="1985" w:type="dxa"/>
+            <w:tcW w:w="2291" w:type="dxa"/>
             <w:noWrap/>
             <w:hideMark/>
           </w:tcPr>
@@ -4483,7 +4481,7 @@
         </w:trPr>
         <w:tc>
           <w:tcPr>
-            <w:tcW w:w="1985" w:type="dxa"/>
+            <w:tcW w:w="2291" w:type="dxa"/>
             <w:noWrap/>
             <w:hideMark/>
           </w:tcPr>
@@ -4584,7 +4582,7 @@
         </w:trPr>
         <w:tc>
           <w:tcPr>
-            <w:tcW w:w="1985" w:type="dxa"/>
+            <w:tcW w:w="2291" w:type="dxa"/>
             <w:noWrap/>
             <w:hideMark/>
           </w:tcPr>
@@ -4685,7 +4683,7 @@
         </w:trPr>
         <w:tc>
           <w:tcPr>
-            <w:tcW w:w="1985" w:type="dxa"/>
+            <w:tcW w:w="2291" w:type="dxa"/>
             <w:noWrap/>
             <w:hideMark/>
           </w:tcPr>
@@ -4786,7 +4784,7 @@
         </w:trPr>
         <w:tc>
           <w:tcPr>
-            <w:tcW w:w="1985" w:type="dxa"/>
+            <w:tcW w:w="2291" w:type="dxa"/>
             <w:noWrap/>
             <w:hideMark/>
           </w:tcPr>
@@ -4887,7 +4885,7 @@
         </w:trPr>
         <w:tc>
           <w:tcPr>
-            <w:tcW w:w="1985" w:type="dxa"/>
+            <w:tcW w:w="2291" w:type="dxa"/>
             <w:noWrap/>
             <w:hideMark/>
           </w:tcPr>
@@ -4989,7 +4987,7 @@
         </w:trPr>
         <w:tc>
           <w:tcPr>
-            <w:tcW w:w="1985" w:type="dxa"/>
+            <w:tcW w:w="2291" w:type="dxa"/>
             <w:noWrap/>
             <w:hideMark/>
           </w:tcPr>
@@ -5090,7 +5088,7 @@
         </w:trPr>
         <w:tc>
           <w:tcPr>
-            <w:tcW w:w="1985" w:type="dxa"/>
+            <w:tcW w:w="2291" w:type="dxa"/>
             <w:noWrap/>
             <w:hideMark/>
           </w:tcPr>
@@ -5191,7 +5189,7 @@
         </w:trPr>
         <w:tc>
           <w:tcPr>
-            <w:tcW w:w="1985" w:type="dxa"/>
+            <w:tcW w:w="2291" w:type="dxa"/>
             <w:noWrap/>
             <w:hideMark/>
           </w:tcPr>
@@ -5292,7 +5290,7 @@
         </w:trPr>
         <w:tc>
           <w:tcPr>
-            <w:tcW w:w="1985" w:type="dxa"/>
+            <w:tcW w:w="2291" w:type="dxa"/>
             <w:noWrap/>
             <w:hideMark/>
           </w:tcPr>
@@ -5393,7 +5391,7 @@
         </w:trPr>
         <w:tc>
           <w:tcPr>
-            <w:tcW w:w="1985" w:type="dxa"/>
+            <w:tcW w:w="2291" w:type="dxa"/>
             <w:noWrap/>
             <w:hideMark/>
           </w:tcPr>
@@ -5494,7 +5492,7 @@
         </w:trPr>
         <w:tc>
           <w:tcPr>
-            <w:tcW w:w="1985" w:type="dxa"/>
+            <w:tcW w:w="2291" w:type="dxa"/>
             <w:noWrap/>
             <w:hideMark/>
           </w:tcPr>
@@ -5595,7 +5593,7 @@
         </w:trPr>
         <w:tc>
           <w:tcPr>
-            <w:tcW w:w="1985" w:type="dxa"/>
+            <w:tcW w:w="2291" w:type="dxa"/>
             <w:noWrap/>
             <w:hideMark/>
           </w:tcPr>
@@ -5696,7 +5694,7 @@
         </w:trPr>
         <w:tc>
           <w:tcPr>
-            <w:tcW w:w="1985" w:type="dxa"/>
+            <w:tcW w:w="2291" w:type="dxa"/>
             <w:noWrap/>
             <w:hideMark/>
           </w:tcPr>
@@ -5797,7 +5795,7 @@
         </w:trPr>
         <w:tc>
           <w:tcPr>
-            <w:tcW w:w="1985" w:type="dxa"/>
+            <w:tcW w:w="2291" w:type="dxa"/>
             <w:noWrap/>
             <w:hideMark/>
           </w:tcPr>
@@ -5898,7 +5896,7 @@
         </w:trPr>
         <w:tc>
           <w:tcPr>
-            <w:tcW w:w="1985" w:type="dxa"/>
+            <w:tcW w:w="2291" w:type="dxa"/>
             <w:noWrap/>
             <w:hideMark/>
           </w:tcPr>
@@ -5999,7 +5997,7 @@
         </w:trPr>
         <w:tc>
           <w:tcPr>
-            <w:tcW w:w="1985" w:type="dxa"/>
+            <w:tcW w:w="2291" w:type="dxa"/>
             <w:noWrap/>
             <w:hideMark/>
           </w:tcPr>
@@ -6100,7 +6098,7 @@
         </w:trPr>
         <w:tc>
           <w:tcPr>
-            <w:tcW w:w="1985" w:type="dxa"/>
+            <w:tcW w:w="2291" w:type="dxa"/>
             <w:noWrap/>
             <w:hideMark/>
           </w:tcPr>
@@ -6201,7 +6199,7 @@
         </w:trPr>
         <w:tc>
           <w:tcPr>
-            <w:tcW w:w="1985" w:type="dxa"/>
+            <w:tcW w:w="2291" w:type="dxa"/>
             <w:noWrap/>
             <w:hideMark/>
           </w:tcPr>
@@ -6302,7 +6300,7 @@
         </w:trPr>
         <w:tc>
           <w:tcPr>
-            <w:tcW w:w="1985" w:type="dxa"/>
+            <w:tcW w:w="2291" w:type="dxa"/>
             <w:noWrap/>
             <w:hideMark/>
           </w:tcPr>
@@ -6403,7 +6401,7 @@
         </w:trPr>
         <w:tc>
           <w:tcPr>
-            <w:tcW w:w="1985" w:type="dxa"/>
+            <w:tcW w:w="2291" w:type="dxa"/>
             <w:noWrap/>
             <w:hideMark/>
           </w:tcPr>
@@ -6504,7 +6502,7 @@
         </w:trPr>
         <w:tc>
           <w:tcPr>
-            <w:tcW w:w="1985" w:type="dxa"/>
+            <w:tcW w:w="2291" w:type="dxa"/>
             <w:noWrap/>
             <w:hideMark/>
           </w:tcPr>
@@ -6605,7 +6603,7 @@
         </w:trPr>
         <w:tc>
           <w:tcPr>
-            <w:tcW w:w="1985" w:type="dxa"/>
+            <w:tcW w:w="2291" w:type="dxa"/>
             <w:noWrap/>
             <w:hideMark/>
           </w:tcPr>
@@ -6706,7 +6704,7 @@
         </w:trPr>
         <w:tc>
           <w:tcPr>
-            <w:tcW w:w="1985" w:type="dxa"/>
+            <w:tcW w:w="2291" w:type="dxa"/>
             <w:noWrap/>
             <w:hideMark/>
           </w:tcPr>
@@ -6807,7 +6805,7 @@
         </w:trPr>
         <w:tc>
           <w:tcPr>
-            <w:tcW w:w="1985" w:type="dxa"/>
+            <w:tcW w:w="2291" w:type="dxa"/>
             <w:noWrap/>
             <w:hideMark/>
           </w:tcPr>
@@ -6908,7 +6906,7 @@
         </w:trPr>
         <w:tc>
           <w:tcPr>
-            <w:tcW w:w="1985" w:type="dxa"/>
+            <w:tcW w:w="2291" w:type="dxa"/>
             <w:noWrap/>
             <w:hideMark/>
           </w:tcPr>
@@ -7009,7 +7007,7 @@
         </w:trPr>
         <w:tc>
           <w:tcPr>
-            <w:tcW w:w="1985" w:type="dxa"/>
+            <w:tcW w:w="2291" w:type="dxa"/>
             <w:noWrap/>
             <w:hideMark/>
           </w:tcPr>
@@ -7110,7 +7108,7 @@
         </w:trPr>
         <w:tc>
           <w:tcPr>
-            <w:tcW w:w="1985" w:type="dxa"/>
+            <w:tcW w:w="2291" w:type="dxa"/>
             <w:noWrap/>
             <w:hideMark/>
           </w:tcPr>
@@ -7212,7 +7210,7 @@
         </w:trPr>
         <w:tc>
           <w:tcPr>
-            <w:tcW w:w="1985" w:type="dxa"/>
+            <w:tcW w:w="2291" w:type="dxa"/>
             <w:noWrap/>
             <w:hideMark/>
           </w:tcPr>
@@ -7313,7 +7311,7 @@
         </w:trPr>
         <w:tc>
           <w:tcPr>
-            <w:tcW w:w="1985" w:type="dxa"/>
+            <w:tcW w:w="2291" w:type="dxa"/>
             <w:noWrap/>
             <w:hideMark/>
           </w:tcPr>
@@ -7414,7 +7412,7 @@
         </w:trPr>
         <w:tc>
           <w:tcPr>
-            <w:tcW w:w="1985" w:type="dxa"/>
+            <w:tcW w:w="2291" w:type="dxa"/>
             <w:noWrap/>
             <w:hideMark/>
           </w:tcPr>
@@ -7515,7 +7513,7 @@
         </w:trPr>
         <w:tc>
           <w:tcPr>
-            <w:tcW w:w="1985" w:type="dxa"/>
+            <w:tcW w:w="2291" w:type="dxa"/>
             <w:noWrap/>
             <w:hideMark/>
           </w:tcPr>
@@ -7616,7 +7614,7 @@
         </w:trPr>
         <w:tc>
           <w:tcPr>
-            <w:tcW w:w="1985" w:type="dxa"/>
+            <w:tcW w:w="2291" w:type="dxa"/>
             <w:noWrap/>
             <w:hideMark/>
           </w:tcPr>
@@ -7717,7 +7715,7 @@
         </w:trPr>
         <w:tc>
           <w:tcPr>
-            <w:tcW w:w="1985" w:type="dxa"/>
+            <w:tcW w:w="2291" w:type="dxa"/>
             <w:noWrap/>
             <w:hideMark/>
           </w:tcPr>
@@ -7818,7 +7816,7 @@
         </w:trPr>
         <w:tc>
           <w:tcPr>
-            <w:tcW w:w="1985" w:type="dxa"/>
+            <w:tcW w:w="2291" w:type="dxa"/>
             <w:noWrap/>
             <w:hideMark/>
           </w:tcPr>
@@ -7919,7 +7917,7 @@
         </w:trPr>
         <w:tc>
           <w:tcPr>
-            <w:tcW w:w="1985" w:type="dxa"/>
+            <w:tcW w:w="2291" w:type="dxa"/>
             <w:noWrap/>
             <w:hideMark/>
           </w:tcPr>
@@ -8020,7 +8018,7 @@
         </w:trPr>
         <w:tc>
           <w:tcPr>
-            <w:tcW w:w="1985" w:type="dxa"/>
+            <w:tcW w:w="2291" w:type="dxa"/>
             <w:noWrap/>
             <w:hideMark/>
           </w:tcPr>
@@ -8121,7 +8119,7 @@
         </w:trPr>
         <w:tc>
           <w:tcPr>
-            <w:tcW w:w="1985" w:type="dxa"/>
+            <w:tcW w:w="2291" w:type="dxa"/>
             <w:noWrap/>
             <w:hideMark/>
           </w:tcPr>
@@ -8222,7 +8220,7 @@
         </w:trPr>
         <w:tc>
           <w:tcPr>
-            <w:tcW w:w="1985" w:type="dxa"/>
+            <w:tcW w:w="2291" w:type="dxa"/>
             <w:noWrap/>
             <w:hideMark/>
           </w:tcPr>
@@ -8323,7 +8321,7 @@
         </w:trPr>
         <w:tc>
           <w:tcPr>
-            <w:tcW w:w="1985" w:type="dxa"/>
+            <w:tcW w:w="2291" w:type="dxa"/>
             <w:noWrap/>
             <w:hideMark/>
           </w:tcPr>
@@ -8424,7 +8422,7 @@
         </w:trPr>
         <w:tc>
           <w:tcPr>
-            <w:tcW w:w="1985" w:type="dxa"/>
+            <w:tcW w:w="2291" w:type="dxa"/>
             <w:noWrap/>
             <w:hideMark/>
           </w:tcPr>
@@ -8525,7 +8523,7 @@
         </w:trPr>
         <w:tc>
           <w:tcPr>
-            <w:tcW w:w="1985" w:type="dxa"/>
+            <w:tcW w:w="2291" w:type="dxa"/>
             <w:noWrap/>
             <w:hideMark/>
           </w:tcPr>
@@ -8626,7 +8624,7 @@
         </w:trPr>
         <w:tc>
           <w:tcPr>
-            <w:tcW w:w="1985" w:type="dxa"/>
+            <w:tcW w:w="2291" w:type="dxa"/>
             <w:noWrap/>
             <w:hideMark/>
           </w:tcPr>
@@ -8727,7 +8725,7 @@
         </w:trPr>
         <w:tc>
           <w:tcPr>
-            <w:tcW w:w="1985" w:type="dxa"/>
+            <w:tcW w:w="2291" w:type="dxa"/>
             <w:noWrap/>
             <w:hideMark/>
           </w:tcPr>
@@ -8828,7 +8826,7 @@
         </w:trPr>
         <w:tc>
           <w:tcPr>
-            <w:tcW w:w="1985" w:type="dxa"/>
+            <w:tcW w:w="2291" w:type="dxa"/>
             <w:noWrap/>
             <w:hideMark/>
           </w:tcPr>
@@ -8929,7 +8927,7 @@
         </w:trPr>
         <w:tc>
           <w:tcPr>
-            <w:tcW w:w="1985" w:type="dxa"/>
+            <w:tcW w:w="2291" w:type="dxa"/>
             <w:noWrap/>
             <w:hideMark/>
           </w:tcPr>
@@ -9030,7 +9028,7 @@
         </w:trPr>
         <w:tc>
           <w:tcPr>
-            <w:tcW w:w="1985" w:type="dxa"/>
+            <w:tcW w:w="2291" w:type="dxa"/>
             <w:noWrap/>
             <w:hideMark/>
           </w:tcPr>
@@ -9131,7 +9129,7 @@
         </w:trPr>
         <w:tc>
           <w:tcPr>
-            <w:tcW w:w="1985" w:type="dxa"/>
+            <w:tcW w:w="2291" w:type="dxa"/>
             <w:noWrap/>
             <w:hideMark/>
           </w:tcPr>
@@ -9232,7 +9230,7 @@
         </w:trPr>
         <w:tc>
           <w:tcPr>
-            <w:tcW w:w="1985" w:type="dxa"/>
+            <w:tcW w:w="2291" w:type="dxa"/>
             <w:noWrap/>
             <w:hideMark/>
           </w:tcPr>
@@ -9333,7 +9331,7 @@
         </w:trPr>
         <w:tc>
           <w:tcPr>
-            <w:tcW w:w="1985" w:type="dxa"/>
+            <w:tcW w:w="2291" w:type="dxa"/>
             <w:noWrap/>
             <w:hideMark/>
           </w:tcPr>
@@ -9434,7 +9432,7 @@
         </w:trPr>
         <w:tc>
           <w:tcPr>
-            <w:tcW w:w="1985" w:type="dxa"/>
+            <w:tcW w:w="2291" w:type="dxa"/>
             <w:tcBorders>
               <w:bottom w:val="single" w:sz="4" w:space="0" w:color="auto"/>
             </w:tcBorders>
@@ -9548,7 +9546,7 @@
         </w:trPr>
         <w:tc>
           <w:tcPr>
-            <w:tcW w:w="9072" w:type="dxa"/>
+            <w:tcW w:w="9378" w:type="dxa"/>
             <w:gridSpan w:val="4"/>
             <w:tcBorders>
               <w:top w:val="single" w:sz="4" w:space="0" w:color="auto"/>
@@ -9584,7 +9582,7 @@
         </w:trPr>
         <w:tc>
           <w:tcPr>
-            <w:tcW w:w="1985" w:type="dxa"/>
+            <w:tcW w:w="2291" w:type="dxa"/>
             <w:tcBorders>
               <w:top w:val="single" w:sz="4" w:space="0" w:color="auto"/>
             </w:tcBorders>
@@ -9697,7 +9695,7 @@
         </w:trPr>
         <w:tc>
           <w:tcPr>
-            <w:tcW w:w="1985" w:type="dxa"/>
+            <w:tcW w:w="2291" w:type="dxa"/>
             <w:noWrap/>
             <w:hideMark/>
           </w:tcPr>
@@ -9798,7 +9796,7 @@
         </w:trPr>
         <w:tc>
           <w:tcPr>
-            <w:tcW w:w="1985" w:type="dxa"/>
+            <w:tcW w:w="2291" w:type="dxa"/>
             <w:noWrap/>
             <w:hideMark/>
           </w:tcPr>
@@ -9899,7 +9897,7 @@
         </w:trPr>
         <w:tc>
           <w:tcPr>
-            <w:tcW w:w="1985" w:type="dxa"/>
+            <w:tcW w:w="2291" w:type="dxa"/>
             <w:noWrap/>
             <w:hideMark/>
           </w:tcPr>
@@ -10000,7 +9998,7 @@
         </w:trPr>
         <w:tc>
           <w:tcPr>
-            <w:tcW w:w="1985" w:type="dxa"/>
+            <w:tcW w:w="2291" w:type="dxa"/>
             <w:noWrap/>
             <w:hideMark/>
           </w:tcPr>
@@ -10101,7 +10099,7 @@
         </w:trPr>
         <w:tc>
           <w:tcPr>
-            <w:tcW w:w="1985" w:type="dxa"/>
+            <w:tcW w:w="2291" w:type="dxa"/>
             <w:noWrap/>
             <w:hideMark/>
           </w:tcPr>
@@ -10202,7 +10200,7 @@
         </w:trPr>
         <w:tc>
           <w:tcPr>
-            <w:tcW w:w="1985" w:type="dxa"/>
+            <w:tcW w:w="2291" w:type="dxa"/>
             <w:noWrap/>
             <w:hideMark/>
           </w:tcPr>
@@ -10303,7 +10301,7 @@
         </w:trPr>
         <w:tc>
           <w:tcPr>
-            <w:tcW w:w="1985" w:type="dxa"/>
+            <w:tcW w:w="2291" w:type="dxa"/>
             <w:noWrap/>
             <w:hideMark/>
           </w:tcPr>
@@ -10404,7 +10402,7 @@
         </w:trPr>
         <w:tc>
           <w:tcPr>
-            <w:tcW w:w="1985" w:type="dxa"/>
+            <w:tcW w:w="2291" w:type="dxa"/>
             <w:noWrap/>
             <w:hideMark/>
           </w:tcPr>
@@ -10505,7 +10503,7 @@
         </w:trPr>
         <w:tc>
           <w:tcPr>
-            <w:tcW w:w="1985" w:type="dxa"/>
+            <w:tcW w:w="2291" w:type="dxa"/>
             <w:noWrap/>
             <w:hideMark/>
           </w:tcPr>
@@ -10606,7 +10604,7 @@
         </w:trPr>
         <w:tc>
           <w:tcPr>
-            <w:tcW w:w="1985" w:type="dxa"/>
+            <w:tcW w:w="2291" w:type="dxa"/>
             <w:noWrap/>
             <w:hideMark/>
           </w:tcPr>
@@ -10707,7 +10705,7 @@
         </w:trPr>
         <w:tc>
           <w:tcPr>
-            <w:tcW w:w="1985" w:type="dxa"/>
+            <w:tcW w:w="2291" w:type="dxa"/>
             <w:noWrap/>
             <w:hideMark/>
           </w:tcPr>
@@ -10808,7 +10806,7 @@
         </w:trPr>
         <w:tc>
           <w:tcPr>
-            <w:tcW w:w="1985" w:type="dxa"/>
+            <w:tcW w:w="2291" w:type="dxa"/>
             <w:noWrap/>
             <w:hideMark/>
           </w:tcPr>
@@ -10909,7 +10907,7 @@
         </w:trPr>
         <w:tc>
           <w:tcPr>
-            <w:tcW w:w="1985" w:type="dxa"/>
+            <w:tcW w:w="2291" w:type="dxa"/>
             <w:noWrap/>
             <w:hideMark/>
           </w:tcPr>
@@ -11010,7 +11008,7 @@
         </w:trPr>
         <w:tc>
           <w:tcPr>
-            <w:tcW w:w="1985" w:type="dxa"/>
+            <w:tcW w:w="2291" w:type="dxa"/>
             <w:noWrap/>
             <w:hideMark/>
           </w:tcPr>
@@ -11111,7 +11109,7 @@
         </w:trPr>
         <w:tc>
           <w:tcPr>
-            <w:tcW w:w="1985" w:type="dxa"/>
+            <w:tcW w:w="2291" w:type="dxa"/>
             <w:noWrap/>
             <w:hideMark/>
           </w:tcPr>
@@ -11212,7 +11210,7 @@
         </w:trPr>
         <w:tc>
           <w:tcPr>
-            <w:tcW w:w="1985" w:type="dxa"/>
+            <w:tcW w:w="2291" w:type="dxa"/>
             <w:noWrap/>
             <w:hideMark/>
           </w:tcPr>
@@ -11313,7 +11311,7 @@
         </w:trPr>
         <w:tc>
           <w:tcPr>
-            <w:tcW w:w="1985" w:type="dxa"/>
+            <w:tcW w:w="2291" w:type="dxa"/>
             <w:noWrap/>
             <w:hideMark/>
           </w:tcPr>
@@ -11414,7 +11412,7 @@
         </w:trPr>
         <w:tc>
           <w:tcPr>
-            <w:tcW w:w="1985" w:type="dxa"/>
+            <w:tcW w:w="2291" w:type="dxa"/>
             <w:noWrap/>
             <w:hideMark/>
           </w:tcPr>
@@ -11515,7 +11513,7 @@
         </w:trPr>
         <w:tc>
           <w:tcPr>
-            <w:tcW w:w="1985" w:type="dxa"/>
+            <w:tcW w:w="2291" w:type="dxa"/>
             <w:noWrap/>
             <w:hideMark/>
           </w:tcPr>
@@ -11616,7 +11614,7 @@
         </w:trPr>
         <w:tc>
           <w:tcPr>
-            <w:tcW w:w="1985" w:type="dxa"/>
+            <w:tcW w:w="2291" w:type="dxa"/>
             <w:noWrap/>
             <w:hideMark/>
           </w:tcPr>
@@ -11717,7 +11715,7 @@
         </w:trPr>
         <w:tc>
           <w:tcPr>
-            <w:tcW w:w="1985" w:type="dxa"/>
+            <w:tcW w:w="2291" w:type="dxa"/>
             <w:noWrap/>
             <w:hideMark/>
           </w:tcPr>
@@ -11818,7 +11816,7 @@
         </w:trPr>
         <w:tc>
           <w:tcPr>
-            <w:tcW w:w="1985" w:type="dxa"/>
+            <w:tcW w:w="2291" w:type="dxa"/>
             <w:noWrap/>
             <w:hideMark/>
           </w:tcPr>
@@ -11919,7 +11917,7 @@
         </w:trPr>
         <w:tc>
           <w:tcPr>
-            <w:tcW w:w="1985" w:type="dxa"/>
+            <w:tcW w:w="2291" w:type="dxa"/>
             <w:tcBorders>
               <w:bottom w:val="single" w:sz="4" w:space="0" w:color="auto"/>
             </w:tcBorders>
@@ -12032,7 +12030,7 @@
         </w:trPr>
         <w:tc>
           <w:tcPr>
-            <w:tcW w:w="9072" w:type="dxa"/>
+            <w:tcW w:w="9378" w:type="dxa"/>
             <w:gridSpan w:val="4"/>
             <w:tcBorders>
               <w:top w:val="single" w:sz="4" w:space="0" w:color="auto"/>
@@ -12069,7 +12067,7 @@
         </w:trPr>
         <w:tc>
           <w:tcPr>
-            <w:tcW w:w="1985" w:type="dxa"/>
+            <w:tcW w:w="2291" w:type="dxa"/>
             <w:tcBorders>
               <w:top w:val="single" w:sz="4" w:space="0" w:color="auto"/>
             </w:tcBorders>
@@ -12182,7 +12180,7 @@
         </w:trPr>
         <w:tc>
           <w:tcPr>
-            <w:tcW w:w="1985" w:type="dxa"/>
+            <w:tcW w:w="2291" w:type="dxa"/>
             <w:noWrap/>
             <w:hideMark/>
           </w:tcPr>
@@ -12283,7 +12281,7 @@
         </w:trPr>
         <w:tc>
           <w:tcPr>
-            <w:tcW w:w="1985" w:type="dxa"/>
+            <w:tcW w:w="2291" w:type="dxa"/>
             <w:noWrap/>
             <w:hideMark/>
           </w:tcPr>
@@ -12384,7 +12382,7 @@
         </w:trPr>
         <w:tc>
           <w:tcPr>
-            <w:tcW w:w="1985" w:type="dxa"/>
+            <w:tcW w:w="2291" w:type="dxa"/>
             <w:noWrap/>
             <w:hideMark/>
           </w:tcPr>
@@ -12474,7 +12472,7 @@
                 <w:color w:val="000000"/>
                 <w:lang w:eastAsia="en-GB"/>
               </w:rPr>
-              <w:t>5 to 17 years old</w:t>
+              <w:t>10 to 14 years old</w:t>
             </w:r>
           </w:p>
         </w:tc>
@@ -12485,7 +12483,7 @@
         </w:trPr>
         <w:tc>
           <w:tcPr>
-            <w:tcW w:w="1985" w:type="dxa"/>
+            <w:tcW w:w="2291" w:type="dxa"/>
             <w:noWrap/>
             <w:hideMark/>
           </w:tcPr>
@@ -12551,7 +12549,7 @@
                 <w:color w:val="000000"/>
                 <w:lang w:eastAsia="en-GB"/>
               </w:rPr>
-              <w:t>Both sexes or no breakdown</w:t>
+              <w:t>Female</w:t>
             </w:r>
           </w:p>
         </w:tc>
@@ -12575,7 +12573,7 @@
                 <w:color w:val="000000"/>
                 <w:lang w:eastAsia="en-GB"/>
               </w:rPr>
-              <w:t>5 to 14 years old</w:t>
+              <w:t>10 to 14 years old</w:t>
             </w:r>
           </w:p>
         </w:tc>
@@ -12586,7 +12584,7 @@
         </w:trPr>
         <w:tc>
           <w:tcPr>
-            <w:tcW w:w="1985" w:type="dxa"/>
+            <w:tcW w:w="2291" w:type="dxa"/>
             <w:noWrap/>
             <w:hideMark/>
           </w:tcPr>
@@ -12652,7 +12650,7 @@
                 <w:color w:val="000000"/>
                 <w:lang w:eastAsia="en-GB"/>
               </w:rPr>
-              <w:t>Female</w:t>
+              <w:t>Male</w:t>
             </w:r>
           </w:p>
         </w:tc>
@@ -12676,7 +12674,7 @@
                 <w:color w:val="000000"/>
                 <w:lang w:eastAsia="en-GB"/>
               </w:rPr>
-              <w:t>5 to 14 years old</w:t>
+              <w:t>10 to 14 years old</w:t>
             </w:r>
           </w:p>
         </w:tc>
@@ -12687,7 +12685,7 @@
         </w:trPr>
         <w:tc>
           <w:tcPr>
-            <w:tcW w:w="1985" w:type="dxa"/>
+            <w:tcW w:w="2291" w:type="dxa"/>
             <w:noWrap/>
             <w:hideMark/>
           </w:tcPr>
@@ -12753,7 +12751,7 @@
                 <w:color w:val="000000"/>
                 <w:lang w:eastAsia="en-GB"/>
               </w:rPr>
-              <w:t>Male</w:t>
+              <w:t>Both sexes or no breakdown</w:t>
             </w:r>
           </w:p>
         </w:tc>
@@ -12777,7 +12775,7 @@
                 <w:color w:val="000000"/>
                 <w:lang w:eastAsia="en-GB"/>
               </w:rPr>
-              <w:t>5 to 14 years old</w:t>
+              <w:t>10 to 17 years old</w:t>
             </w:r>
           </w:p>
         </w:tc>
@@ -12788,7 +12786,7 @@
         </w:trPr>
         <w:tc>
           <w:tcPr>
-            <w:tcW w:w="1985" w:type="dxa"/>
+            <w:tcW w:w="2291" w:type="dxa"/>
             <w:noWrap/>
             <w:hideMark/>
           </w:tcPr>
@@ -12854,7 +12852,7 @@
                 <w:color w:val="000000"/>
                 <w:lang w:eastAsia="en-GB"/>
               </w:rPr>
-              <w:t>Both sexes or no breakdown</w:t>
+              <w:t>Female</w:t>
             </w:r>
           </w:p>
         </w:tc>
@@ -12878,7 +12876,7 @@
                 <w:color w:val="000000"/>
                 <w:lang w:eastAsia="en-GB"/>
               </w:rPr>
-              <w:t>15 to 17 years old</w:t>
+              <w:t>10 to 17 years old</w:t>
             </w:r>
           </w:p>
         </w:tc>
@@ -12889,7 +12887,7 @@
         </w:trPr>
         <w:tc>
           <w:tcPr>
-            <w:tcW w:w="1985" w:type="dxa"/>
+            <w:tcW w:w="2291" w:type="dxa"/>
             <w:noWrap/>
             <w:hideMark/>
           </w:tcPr>
@@ -12955,7 +12953,7 @@
                 <w:color w:val="000000"/>
                 <w:lang w:eastAsia="en-GB"/>
               </w:rPr>
-              <w:t>Female</w:t>
+              <w:t>Male</w:t>
             </w:r>
           </w:p>
         </w:tc>
@@ -12979,7 +12977,7 @@
                 <w:color w:val="000000"/>
                 <w:lang w:eastAsia="en-GB"/>
               </w:rPr>
-              <w:t>15 to 17 years old</w:t>
+              <w:t>10 to 17 years old</w:t>
             </w:r>
           </w:p>
         </w:tc>
@@ -12990,7 +12988,7 @@
         </w:trPr>
         <w:tc>
           <w:tcPr>
-            <w:tcW w:w="1985" w:type="dxa"/>
+            <w:tcW w:w="2291" w:type="dxa"/>
             <w:noWrap/>
             <w:hideMark/>
           </w:tcPr>
@@ -13056,7 +13054,7 @@
                 <w:color w:val="000000"/>
                 <w:lang w:eastAsia="en-GB"/>
               </w:rPr>
-              <w:t>Male</w:t>
+              <w:t>Both sexes or no breakdown</w:t>
             </w:r>
           </w:p>
         </w:tc>
@@ -13080,7 +13078,7 @@
                 <w:color w:val="000000"/>
                 <w:lang w:eastAsia="en-GB"/>
               </w:rPr>
-              <w:t>15 to 17 years old</w:t>
+              <w:t>12 to 14 years old</w:t>
             </w:r>
           </w:p>
         </w:tc>
@@ -13091,7 +13089,7 @@
         </w:trPr>
         <w:tc>
           <w:tcPr>
-            <w:tcW w:w="1985" w:type="dxa"/>
+            <w:tcW w:w="2291" w:type="dxa"/>
             <w:noWrap/>
             <w:hideMark/>
           </w:tcPr>
@@ -13181,7 +13179,7 @@
                 <w:color w:val="000000"/>
                 <w:lang w:eastAsia="en-GB"/>
               </w:rPr>
-              <w:t>5 to 17 years old</w:t>
+              <w:t>12 to 14 years old</w:t>
             </w:r>
           </w:p>
         </w:tc>
@@ -13192,7 +13190,7 @@
         </w:trPr>
         <w:tc>
           <w:tcPr>
-            <w:tcW w:w="1985" w:type="dxa"/>
+            <w:tcW w:w="2291" w:type="dxa"/>
             <w:noWrap/>
             <w:hideMark/>
           </w:tcPr>
@@ -13282,7 +13280,7 @@
                 <w:color w:val="000000"/>
                 <w:lang w:eastAsia="en-GB"/>
               </w:rPr>
-              <w:t>5 to 17 years old</w:t>
+              <w:t>12 to 14 years old</w:t>
             </w:r>
           </w:p>
         </w:tc>
@@ -13293,7 +13291,7 @@
         </w:trPr>
         <w:tc>
           <w:tcPr>
-            <w:tcW w:w="1985" w:type="dxa"/>
+            <w:tcW w:w="2291" w:type="dxa"/>
             <w:noWrap/>
             <w:hideMark/>
           </w:tcPr>
@@ -13383,7 +13381,7 @@
                 <w:color w:val="000000"/>
                 <w:lang w:eastAsia="en-GB"/>
               </w:rPr>
-              <w:t>10 to 14 years old</w:t>
+              <w:t>12 to 17 years old</w:t>
             </w:r>
           </w:p>
         </w:tc>
@@ -13394,7 +13392,7 @@
         </w:trPr>
         <w:tc>
           <w:tcPr>
-            <w:tcW w:w="1985" w:type="dxa"/>
+            <w:tcW w:w="2291" w:type="dxa"/>
             <w:noWrap/>
             <w:hideMark/>
           </w:tcPr>
@@ -13484,7 +13482,7 @@
                 <w:color w:val="000000"/>
                 <w:lang w:eastAsia="en-GB"/>
               </w:rPr>
-              <w:t>10 to 14 years old</w:t>
+              <w:t>12 to 17 years old</w:t>
             </w:r>
           </w:p>
         </w:tc>
@@ -13495,7 +13493,7 @@
         </w:trPr>
         <w:tc>
           <w:tcPr>
-            <w:tcW w:w="1985" w:type="dxa"/>
+            <w:tcW w:w="2291" w:type="dxa"/>
             <w:noWrap/>
             <w:hideMark/>
           </w:tcPr>
@@ -13585,7 +13583,7 @@
                 <w:color w:val="000000"/>
                 <w:lang w:eastAsia="en-GB"/>
               </w:rPr>
-              <w:t>10 to 14 years old</w:t>
+              <w:t>12 to 17 years old</w:t>
             </w:r>
           </w:p>
         </w:tc>
@@ -13596,7 +13594,7 @@
         </w:trPr>
         <w:tc>
           <w:tcPr>
-            <w:tcW w:w="1985" w:type="dxa"/>
+            <w:tcW w:w="2291" w:type="dxa"/>
             <w:noWrap/>
             <w:hideMark/>
           </w:tcPr>
@@ -13686,7 +13684,7 @@
                 <w:color w:val="000000"/>
                 <w:lang w:eastAsia="en-GB"/>
               </w:rPr>
-              <w:t>10 to 17 years old</w:t>
+              <w:t>15 to 17 years old</w:t>
             </w:r>
           </w:p>
         </w:tc>
@@ -13697,7 +13695,7 @@
         </w:trPr>
         <w:tc>
           <w:tcPr>
-            <w:tcW w:w="1985" w:type="dxa"/>
+            <w:tcW w:w="2291" w:type="dxa"/>
             <w:noWrap/>
             <w:hideMark/>
           </w:tcPr>
@@ -13787,7 +13785,7 @@
                 <w:color w:val="000000"/>
                 <w:lang w:eastAsia="en-GB"/>
               </w:rPr>
-              <w:t>10 to 17 years old</w:t>
+              <w:t>15 to 17 years old</w:t>
             </w:r>
           </w:p>
         </w:tc>
@@ -13798,7 +13796,7 @@
         </w:trPr>
         <w:tc>
           <w:tcPr>
-            <w:tcW w:w="1985" w:type="dxa"/>
+            <w:tcW w:w="2291" w:type="dxa"/>
             <w:noWrap/>
             <w:hideMark/>
           </w:tcPr>
@@ -13888,7 +13886,7 @@
                 <w:color w:val="000000"/>
                 <w:lang w:eastAsia="en-GB"/>
               </w:rPr>
-              <w:t>10 to 17 years old</w:t>
+              <w:t>15 to 17 years old</w:t>
             </w:r>
           </w:p>
         </w:tc>
@@ -13899,7 +13897,7 @@
         </w:trPr>
         <w:tc>
           <w:tcPr>
-            <w:tcW w:w="1985" w:type="dxa"/>
+            <w:tcW w:w="2291" w:type="dxa"/>
             <w:noWrap/>
             <w:hideMark/>
           </w:tcPr>
@@ -13989,7 +13987,7 @@
                 <w:color w:val="000000"/>
                 <w:lang w:eastAsia="en-GB"/>
               </w:rPr>
-              <w:t>12 to 14 years old</w:t>
+              <w:t>5 to 14 years old</w:t>
             </w:r>
           </w:p>
         </w:tc>
@@ -14000,7 +13998,7 @@
         </w:trPr>
         <w:tc>
           <w:tcPr>
-            <w:tcW w:w="1985" w:type="dxa"/>
+            <w:tcW w:w="2291" w:type="dxa"/>
             <w:noWrap/>
             <w:hideMark/>
           </w:tcPr>
@@ -14090,7 +14088,7 @@
                 <w:color w:val="000000"/>
                 <w:lang w:eastAsia="en-GB"/>
               </w:rPr>
-              <w:t>12 to 14 years old</w:t>
+              <w:t>5 to 14 years old</w:t>
             </w:r>
           </w:p>
         </w:tc>
@@ -14101,7 +14099,7 @@
         </w:trPr>
         <w:tc>
           <w:tcPr>
-            <w:tcW w:w="1985" w:type="dxa"/>
+            <w:tcW w:w="2291" w:type="dxa"/>
             <w:noWrap/>
             <w:hideMark/>
           </w:tcPr>
@@ -14191,7 +14189,7 @@
                 <w:color w:val="000000"/>
                 <w:lang w:eastAsia="en-GB"/>
               </w:rPr>
-              <w:t>12 to 14 years old</w:t>
+              <w:t>5 to 14 years old</w:t>
             </w:r>
           </w:p>
         </w:tc>
@@ -14202,7 +14200,7 @@
         </w:trPr>
         <w:tc>
           <w:tcPr>
-            <w:tcW w:w="1985" w:type="dxa"/>
+            <w:tcW w:w="2291" w:type="dxa"/>
             <w:noWrap/>
             <w:hideMark/>
           </w:tcPr>
@@ -14292,7 +14290,7 @@
                 <w:color w:val="000000"/>
                 <w:lang w:eastAsia="en-GB"/>
               </w:rPr>
-              <w:t>12 to 17 years old</w:t>
+              <w:t>5 to 17 years old</w:t>
             </w:r>
           </w:p>
         </w:tc>
@@ -14303,7 +14301,7 @@
         </w:trPr>
         <w:tc>
           <w:tcPr>
-            <w:tcW w:w="1985" w:type="dxa"/>
+            <w:tcW w:w="2291" w:type="dxa"/>
             <w:noWrap/>
             <w:hideMark/>
           </w:tcPr>
@@ -14393,7 +14391,7 @@
                 <w:color w:val="000000"/>
                 <w:lang w:eastAsia="en-GB"/>
               </w:rPr>
-              <w:t>12 to 17 years old</w:t>
+              <w:t>5 to 17 years old</w:t>
             </w:r>
           </w:p>
         </w:tc>
@@ -14404,7 +14402,7 @@
         </w:trPr>
         <w:tc>
           <w:tcPr>
-            <w:tcW w:w="1985" w:type="dxa"/>
+            <w:tcW w:w="2291" w:type="dxa"/>
             <w:noWrap/>
             <w:hideMark/>
           </w:tcPr>
@@ -14494,7 +14492,7 @@
                 <w:color w:val="000000"/>
                 <w:lang w:eastAsia="en-GB"/>
               </w:rPr>
-              <w:t>12 to 17 years old</w:t>
+              <w:t>5 to 17 years old</w:t>
             </w:r>
           </w:p>
         </w:tc>
@@ -14505,7 +14503,7 @@
         </w:trPr>
         <w:tc>
           <w:tcPr>
-            <w:tcW w:w="1985" w:type="dxa"/>
+            <w:tcW w:w="2291" w:type="dxa"/>
             <w:noWrap/>
             <w:hideMark/>
           </w:tcPr>
@@ -14595,7 +14593,7 @@
                 <w:color w:val="000000"/>
                 <w:lang w:eastAsia="en-GB"/>
               </w:rPr>
-              <w:t>7 to 14 years old</w:t>
+              <w:t>6 to 14 years old</w:t>
             </w:r>
           </w:p>
         </w:tc>
@@ -14606,7 +14604,7 @@
         </w:trPr>
         <w:tc>
           <w:tcPr>
-            <w:tcW w:w="1985" w:type="dxa"/>
+            <w:tcW w:w="2291" w:type="dxa"/>
             <w:noWrap/>
             <w:hideMark/>
           </w:tcPr>
@@ -14697,7 +14695,7 @@
                 <w:color w:val="000000"/>
                 <w:lang w:eastAsia="en-GB"/>
               </w:rPr>
-              <w:t>7 to 14 years old</w:t>
+              <w:t>6 to 14 years old</w:t>
             </w:r>
           </w:p>
         </w:tc>
@@ -14708,7 +14706,7 @@
         </w:trPr>
         <w:tc>
           <w:tcPr>
-            <w:tcW w:w="1985" w:type="dxa"/>
+            <w:tcW w:w="2291" w:type="dxa"/>
             <w:noWrap/>
             <w:hideMark/>
           </w:tcPr>
@@ -14798,7 +14796,7 @@
                 <w:color w:val="000000"/>
                 <w:lang w:eastAsia="en-GB"/>
               </w:rPr>
-              <w:t>7 to 14 years old</w:t>
+              <w:t>6 to 14 years old</w:t>
             </w:r>
           </w:p>
         </w:tc>
@@ -14809,7 +14807,7 @@
         </w:trPr>
         <w:tc>
           <w:tcPr>
-            <w:tcW w:w="1985" w:type="dxa"/>
+            <w:tcW w:w="2291" w:type="dxa"/>
             <w:noWrap/>
             <w:hideMark/>
           </w:tcPr>
@@ -14899,7 +14897,7 @@
                 <w:color w:val="000000"/>
                 <w:lang w:eastAsia="en-GB"/>
               </w:rPr>
-              <w:t>7 to 17 years old</w:t>
+              <w:t>6 to 17 years old</w:t>
             </w:r>
           </w:p>
         </w:tc>
@@ -14910,7 +14908,7 @@
         </w:trPr>
         <w:tc>
           <w:tcPr>
-            <w:tcW w:w="1985" w:type="dxa"/>
+            <w:tcW w:w="2291" w:type="dxa"/>
             <w:noWrap/>
             <w:hideMark/>
           </w:tcPr>
@@ -15000,7 +14998,7 @@
                 <w:color w:val="000000"/>
                 <w:lang w:eastAsia="en-GB"/>
               </w:rPr>
-              <w:t>7 to 17 years old</w:t>
+              <w:t>6 to 17 years old</w:t>
             </w:r>
           </w:p>
         </w:tc>
@@ -15011,7 +15009,7 @@
         </w:trPr>
         <w:tc>
           <w:tcPr>
-            <w:tcW w:w="1985" w:type="dxa"/>
+            <w:tcW w:w="2291" w:type="dxa"/>
             <w:noWrap/>
             <w:hideMark/>
           </w:tcPr>
@@ -15101,7 +15099,7 @@
                 <w:color w:val="000000"/>
                 <w:lang w:eastAsia="en-GB"/>
               </w:rPr>
-              <w:t>7 to 17 years old</w:t>
+              <w:t>6 to 17 years old</w:t>
             </w:r>
           </w:p>
         </w:tc>
@@ -15112,7 +15110,7 @@
         </w:trPr>
         <w:tc>
           <w:tcPr>
-            <w:tcW w:w="1985" w:type="dxa"/>
+            <w:tcW w:w="2291" w:type="dxa"/>
             <w:noWrap/>
             <w:hideMark/>
           </w:tcPr>
@@ -15202,7 +15200,7 @@
                 <w:color w:val="000000"/>
                 <w:lang w:eastAsia="en-GB"/>
               </w:rPr>
-              <w:t>6 to 14 years old</w:t>
+              <w:t>7 to 14 years old</w:t>
             </w:r>
           </w:p>
         </w:tc>
@@ -15213,7 +15211,7 @@
         </w:trPr>
         <w:tc>
           <w:tcPr>
-            <w:tcW w:w="1985" w:type="dxa"/>
+            <w:tcW w:w="2291" w:type="dxa"/>
             <w:noWrap/>
             <w:hideMark/>
           </w:tcPr>
@@ -15303,7 +15301,7 @@
                 <w:color w:val="000000"/>
                 <w:lang w:eastAsia="en-GB"/>
               </w:rPr>
-              <w:t>6 to 14 years old</w:t>
+              <w:t>7 to 14 years old</w:t>
             </w:r>
           </w:p>
         </w:tc>
@@ -15314,7 +15312,7 @@
         </w:trPr>
         <w:tc>
           <w:tcPr>
-            <w:tcW w:w="1985" w:type="dxa"/>
+            <w:tcW w:w="2291" w:type="dxa"/>
             <w:noWrap/>
             <w:hideMark/>
           </w:tcPr>
@@ -15404,7 +15402,7 @@
                 <w:color w:val="000000"/>
                 <w:lang w:eastAsia="en-GB"/>
               </w:rPr>
-              <w:t>6 to 14 years old</w:t>
+              <w:t>7 to 14 years old</w:t>
             </w:r>
           </w:p>
         </w:tc>
@@ -15415,7 +15413,7 @@
         </w:trPr>
         <w:tc>
           <w:tcPr>
-            <w:tcW w:w="1985" w:type="dxa"/>
+            <w:tcW w:w="2291" w:type="dxa"/>
             <w:noWrap/>
             <w:hideMark/>
           </w:tcPr>
@@ -15505,7 +15503,7 @@
                 <w:color w:val="000000"/>
                 <w:lang w:eastAsia="en-GB"/>
               </w:rPr>
-              <w:t>6 to 17 years old</w:t>
+              <w:t>7 to 17 years old</w:t>
             </w:r>
           </w:p>
         </w:tc>
@@ -15516,7 +15514,7 @@
         </w:trPr>
         <w:tc>
           <w:tcPr>
-            <w:tcW w:w="1985" w:type="dxa"/>
+            <w:tcW w:w="2291" w:type="dxa"/>
             <w:noWrap/>
             <w:hideMark/>
           </w:tcPr>
@@ -15606,7 +15604,7 @@
                 <w:color w:val="000000"/>
                 <w:lang w:eastAsia="en-GB"/>
               </w:rPr>
-              <w:t>6 to 17 years old</w:t>
+              <w:t>7 to 17 years old</w:t>
             </w:r>
           </w:p>
         </w:tc>
@@ -15617,7 +15615,7 @@
         </w:trPr>
         <w:tc>
           <w:tcPr>
-            <w:tcW w:w="1985" w:type="dxa"/>
+            <w:tcW w:w="2291" w:type="dxa"/>
             <w:noWrap/>
             <w:hideMark/>
           </w:tcPr>
@@ -15707,7 +15705,7 @@
                 <w:color w:val="000000"/>
                 <w:lang w:eastAsia="en-GB"/>
               </w:rPr>
-              <w:t>6 to 17 years old</w:t>
+              <w:t>7 to 17 years old</w:t>
             </w:r>
           </w:p>
         </w:tc>
@@ -15718,7 +15716,7 @@
         </w:trPr>
         <w:tc>
           <w:tcPr>
-            <w:tcW w:w="1985" w:type="dxa"/>
+            <w:tcW w:w="2291" w:type="dxa"/>
             <w:noWrap/>
             <w:hideMark/>
           </w:tcPr>
@@ -15808,7 +15806,7 @@
                 <w:color w:val="000000"/>
                 <w:lang w:eastAsia="en-GB"/>
               </w:rPr>
-              <w:t>5 to 17 years old</w:t>
+              <w:t>10 to 14 years old</w:t>
             </w:r>
           </w:p>
         </w:tc>
@@ -15819,7 +15817,7 @@
         </w:trPr>
         <w:tc>
           <w:tcPr>
-            <w:tcW w:w="1985" w:type="dxa"/>
+            <w:tcW w:w="2291" w:type="dxa"/>
             <w:noWrap/>
             <w:hideMark/>
           </w:tcPr>
@@ -15885,7 +15883,7 @@
                 <w:color w:val="000000"/>
                 <w:lang w:eastAsia="en-GB"/>
               </w:rPr>
-              <w:t>Both sexes or no breakdown</w:t>
+              <w:t>Female</w:t>
             </w:r>
           </w:p>
         </w:tc>
@@ -15909,7 +15907,7 @@
                 <w:color w:val="000000"/>
                 <w:lang w:eastAsia="en-GB"/>
               </w:rPr>
-              <w:t>15 to 17 years old</w:t>
+              <w:t>10 to 14 years old</w:t>
             </w:r>
           </w:p>
         </w:tc>
@@ -15920,7 +15918,7 @@
         </w:trPr>
         <w:tc>
           <w:tcPr>
-            <w:tcW w:w="1985" w:type="dxa"/>
+            <w:tcW w:w="2291" w:type="dxa"/>
             <w:noWrap/>
             <w:hideMark/>
           </w:tcPr>
@@ -15986,7 +15984,7 @@
                 <w:color w:val="000000"/>
                 <w:lang w:eastAsia="en-GB"/>
               </w:rPr>
-              <w:t>Female</w:t>
+              <w:t>Male</w:t>
             </w:r>
           </w:p>
         </w:tc>
@@ -16010,7 +16008,7 @@
                 <w:color w:val="000000"/>
                 <w:lang w:eastAsia="en-GB"/>
               </w:rPr>
-              <w:t>5 to 14 years old</w:t>
+              <w:t>10 to 14 years old</w:t>
             </w:r>
           </w:p>
         </w:tc>
@@ -16021,7 +16019,7 @@
         </w:trPr>
         <w:tc>
           <w:tcPr>
-            <w:tcW w:w="1985" w:type="dxa"/>
+            <w:tcW w:w="2291" w:type="dxa"/>
             <w:noWrap/>
             <w:hideMark/>
           </w:tcPr>
@@ -16111,7 +16109,7 @@
                 <w:color w:val="000000"/>
                 <w:lang w:eastAsia="en-GB"/>
               </w:rPr>
-              <w:t>5 to 14 years old</w:t>
+              <w:t>10 to 17 years old</w:t>
             </w:r>
           </w:p>
         </w:tc>
@@ -16122,7 +16120,7 @@
         </w:trPr>
         <w:tc>
           <w:tcPr>
-            <w:tcW w:w="1985" w:type="dxa"/>
+            <w:tcW w:w="2291" w:type="dxa"/>
             <w:noWrap/>
             <w:hideMark/>
           </w:tcPr>
@@ -16188,7 +16186,7 @@
                 <w:color w:val="000000"/>
                 <w:lang w:eastAsia="en-GB"/>
               </w:rPr>
-              <w:t>Male</w:t>
+              <w:t>Female</w:t>
             </w:r>
           </w:p>
         </w:tc>
@@ -16212,7 +16210,7 @@
                 <w:color w:val="000000"/>
                 <w:lang w:eastAsia="en-GB"/>
               </w:rPr>
-              <w:t>15 to 17 years old</w:t>
+              <w:t>10 to 17 years old</w:t>
             </w:r>
           </w:p>
         </w:tc>
@@ -16223,7 +16221,7 @@
         </w:trPr>
         <w:tc>
           <w:tcPr>
-            <w:tcW w:w="1985" w:type="dxa"/>
+            <w:tcW w:w="2291" w:type="dxa"/>
             <w:noWrap/>
             <w:hideMark/>
           </w:tcPr>
@@ -16289,7 +16287,7 @@
                 <w:color w:val="000000"/>
                 <w:lang w:eastAsia="en-GB"/>
               </w:rPr>
-              <w:t>Female</w:t>
+              <w:t>Male</w:t>
             </w:r>
           </w:p>
         </w:tc>
@@ -16313,7 +16311,7 @@
                 <w:color w:val="000000"/>
                 <w:lang w:eastAsia="en-GB"/>
               </w:rPr>
-              <w:t>15 to 17 years old</w:t>
+              <w:t>10 to 17 years old</w:t>
             </w:r>
           </w:p>
         </w:tc>
@@ -16324,7 +16322,7 @@
         </w:trPr>
         <w:tc>
           <w:tcPr>
-            <w:tcW w:w="1985" w:type="dxa"/>
+            <w:tcW w:w="2291" w:type="dxa"/>
             <w:noWrap/>
             <w:hideMark/>
           </w:tcPr>
@@ -16390,7 +16388,7 @@
                 <w:color w:val="000000"/>
                 <w:lang w:eastAsia="en-GB"/>
               </w:rPr>
-              <w:t>Male</w:t>
+              <w:t>Both sexes or no breakdown</w:t>
             </w:r>
           </w:p>
         </w:tc>
@@ -16414,7 +16412,7 @@
                 <w:color w:val="000000"/>
                 <w:lang w:eastAsia="en-GB"/>
               </w:rPr>
-              <w:t>5 to 17 years old</w:t>
+              <w:t>12 to 14 years old</w:t>
             </w:r>
           </w:p>
         </w:tc>
@@ -16425,7 +16423,7 @@
         </w:trPr>
         <w:tc>
           <w:tcPr>
-            <w:tcW w:w="1985" w:type="dxa"/>
+            <w:tcW w:w="2291" w:type="dxa"/>
             <w:noWrap/>
             <w:hideMark/>
           </w:tcPr>
@@ -16515,7 +16513,7 @@
                 <w:color w:val="000000"/>
                 <w:lang w:eastAsia="en-GB"/>
               </w:rPr>
-              <w:t>5 to 17 years old</w:t>
+              <w:t>12 to 14 years old</w:t>
             </w:r>
           </w:p>
         </w:tc>
@@ -16526,7 +16524,7 @@
         </w:trPr>
         <w:tc>
           <w:tcPr>
-            <w:tcW w:w="1985" w:type="dxa"/>
+            <w:tcW w:w="2291" w:type="dxa"/>
             <w:noWrap/>
             <w:hideMark/>
           </w:tcPr>
@@ -16616,7 +16614,7 @@
                 <w:color w:val="000000"/>
                 <w:lang w:eastAsia="en-GB"/>
               </w:rPr>
-              <w:t>5 to 14 years old</w:t>
+              <w:t>12 to 14 years old</w:t>
             </w:r>
           </w:p>
         </w:tc>
@@ -16627,7 +16625,7 @@
         </w:trPr>
         <w:tc>
           <w:tcPr>
-            <w:tcW w:w="1985" w:type="dxa"/>
+            <w:tcW w:w="2291" w:type="dxa"/>
             <w:noWrap/>
             <w:hideMark/>
           </w:tcPr>
@@ -16693,7 +16691,7 @@
                 <w:color w:val="000000"/>
                 <w:lang w:eastAsia="en-GB"/>
               </w:rPr>
-              <w:t>Male</w:t>
+              <w:t>Both sexes or no breakdown</w:t>
             </w:r>
           </w:p>
         </w:tc>
@@ -16717,7 +16715,7 @@
                 <w:color w:val="000000"/>
                 <w:lang w:eastAsia="en-GB"/>
               </w:rPr>
-              <w:t>10 to 14 years old</w:t>
+              <w:t>12 to 17 years old</w:t>
             </w:r>
           </w:p>
         </w:tc>
@@ -16728,7 +16726,7 @@
         </w:trPr>
         <w:tc>
           <w:tcPr>
-            <w:tcW w:w="1985" w:type="dxa"/>
+            <w:tcW w:w="2291" w:type="dxa"/>
             <w:noWrap/>
             <w:hideMark/>
           </w:tcPr>
@@ -16818,7 +16816,7 @@
                 <w:color w:val="000000"/>
                 <w:lang w:eastAsia="en-GB"/>
               </w:rPr>
-              <w:t>10 to 14 years old</w:t>
+              <w:t>12 to 17 years old</w:t>
             </w:r>
           </w:p>
         </w:tc>
@@ -16829,7 +16827,7 @@
         </w:trPr>
         <w:tc>
           <w:tcPr>
-            <w:tcW w:w="1985" w:type="dxa"/>
+            <w:tcW w:w="2291" w:type="dxa"/>
             <w:noWrap/>
             <w:hideMark/>
           </w:tcPr>
@@ -16895,7 +16893,7 @@
                 <w:color w:val="000000"/>
                 <w:lang w:eastAsia="en-GB"/>
               </w:rPr>
-              <w:t>Both sexes or no breakdown</w:t>
+              <w:t>Male</w:t>
             </w:r>
           </w:p>
         </w:tc>
@@ -16919,7 +16917,7 @@
                 <w:color w:val="000000"/>
                 <w:lang w:eastAsia="en-GB"/>
               </w:rPr>
-              <w:t>10 to 14 years old</w:t>
+              <w:t>12 to 17 years old</w:t>
             </w:r>
           </w:p>
         </w:tc>
@@ -16930,7 +16928,7 @@
         </w:trPr>
         <w:tc>
           <w:tcPr>
-            <w:tcW w:w="1985" w:type="dxa"/>
+            <w:tcW w:w="2291" w:type="dxa"/>
             <w:noWrap/>
             <w:hideMark/>
           </w:tcPr>
@@ -16996,7 +16994,7 @@
                 <w:color w:val="000000"/>
                 <w:lang w:eastAsia="en-GB"/>
               </w:rPr>
-              <w:t>Male</w:t>
+              <w:t>Both sexes or no breakdown</w:t>
             </w:r>
           </w:p>
         </w:tc>
@@ -17020,7 +17018,7 @@
                 <w:color w:val="000000"/>
                 <w:lang w:eastAsia="en-GB"/>
               </w:rPr>
-              <w:t>10 to 17 years old</w:t>
+              <w:t>15 to 17 years old</w:t>
             </w:r>
           </w:p>
         </w:tc>
@@ -17031,98 +17029,62 @@
         </w:trPr>
         <w:tc>
           <w:tcPr>
-            <w:tcW w:w="1985" w:type="dxa"/>
-            <w:noWrap/>
-            <w:hideMark/>
-          </w:tcPr>
-          <w:p>
-            <w:pPr>
-              <w:rPr>
-                <w:rFonts w:ascii="Calibri" w:eastAsia="Times New Roman" w:hAnsi="Calibri" w:cs="Times New Roman"/>
-                <w:color w:val="000000"/>
-                <w:lang w:eastAsia="en-GB"/>
-              </w:rPr>
-            </w:pPr>
-            <w:r>
-              <w:rPr>
-                <w:rFonts w:ascii="Calibri" w:eastAsia="Times New Roman" w:hAnsi="Calibri" w:cs="Times New Roman"/>
-                <w:color w:val="000000"/>
-                <w:lang w:eastAsia="en-GB"/>
-              </w:rPr>
-              <w:t>SL_TLF_CHDLBRN</w:t>
-            </w:r>
+            <w:tcW w:w="2291" w:type="dxa"/>
+            <w:noWrap/>
+          </w:tcPr>
+          <w:p>
+            <w:pPr>
+              <w:rPr>
+                <w:rFonts w:ascii="Calibri" w:eastAsia="Times New Roman" w:hAnsi="Calibri" w:cs="Times New Roman"/>
+                <w:color w:val="000000"/>
+                <w:lang w:eastAsia="en-GB"/>
+              </w:rPr>
+            </w:pPr>
           </w:p>
         </w:tc>
         <w:tc>
           <w:tcPr>
             <w:tcW w:w="3685" w:type="dxa"/>
             <w:noWrap/>
-            <w:hideMark/>
-          </w:tcPr>
-          <w:p>
-            <w:pPr>
-              <w:rPr>
-                <w:rFonts w:ascii="Calibri" w:eastAsia="Times New Roman" w:hAnsi="Calibri" w:cs="Times New Roman"/>
-                <w:color w:val="000000"/>
-                <w:lang w:eastAsia="en-GB"/>
-              </w:rPr>
-            </w:pPr>
-            <w:r>
-              <w:rPr>
-                <w:rFonts w:ascii="Calibri" w:eastAsia="Times New Roman" w:hAnsi="Calibri" w:cs="Times New Roman"/>
-                <w:color w:val="000000"/>
-                <w:lang w:eastAsia="en-GB"/>
-              </w:rPr>
-              <w:t>Number of children aged 5 - 17 years engaged in labour</w:t>
-            </w:r>
+          </w:tcPr>
+          <w:p>
+            <w:pPr>
+              <w:rPr>
+                <w:rFonts w:ascii="Calibri" w:eastAsia="Times New Roman" w:hAnsi="Calibri" w:cs="Times New Roman"/>
+                <w:color w:val="000000"/>
+                <w:lang w:eastAsia="en-GB"/>
+              </w:rPr>
+            </w:pPr>
           </w:p>
         </w:tc>
         <w:tc>
           <w:tcPr>
             <w:tcW w:w="1560" w:type="dxa"/>
             <w:noWrap/>
-            <w:hideMark/>
-          </w:tcPr>
-          <w:p>
-            <w:pPr>
-              <w:rPr>
-                <w:rFonts w:ascii="Calibri" w:eastAsia="Times New Roman" w:hAnsi="Calibri" w:cs="Times New Roman"/>
-                <w:color w:val="000000"/>
-                <w:lang w:eastAsia="en-GB"/>
-              </w:rPr>
-            </w:pPr>
-            <w:r>
-              <w:rPr>
-                <w:rFonts w:ascii="Calibri" w:eastAsia="Times New Roman" w:hAnsi="Calibri" w:cs="Times New Roman"/>
-                <w:color w:val="000000"/>
-                <w:lang w:eastAsia="en-GB"/>
-              </w:rPr>
-              <w:t>Female</w:t>
-            </w:r>
+          </w:tcPr>
+          <w:p>
+            <w:pPr>
+              <w:rPr>
+                <w:rFonts w:ascii="Calibri" w:eastAsia="Times New Roman" w:hAnsi="Calibri" w:cs="Times New Roman"/>
+                <w:color w:val="000000"/>
+                <w:lang w:eastAsia="en-GB"/>
+              </w:rPr>
+            </w:pPr>
           </w:p>
         </w:tc>
         <w:tc>
           <w:tcPr>
             <w:tcW w:w="1842" w:type="dxa"/>
             <w:noWrap/>
-            <w:hideMark/>
-          </w:tcPr>
-          <w:p>
-            <w:pPr>
-              <w:rPr>
-                <w:rFonts w:ascii="Calibri" w:eastAsia="Times New Roman" w:hAnsi="Calibri" w:cs="Times New Roman"/>
-                <w:color w:val="000000"/>
-                <w:lang w:eastAsia="en-GB"/>
-              </w:rPr>
-            </w:pPr>
-            <w:r>
-              <w:rPr>
-                <w:rFonts w:ascii="Calibri" w:eastAsia="Times New Roman" w:hAnsi="Calibri" w:cs="Times New Roman"/>
-                <w:color w:val="000000"/>
-                <w:lang w:eastAsia="en-GB"/>
-              </w:rPr>
-              <w:t>10 to 17 years old</w:t>
-            </w:r>
+          </w:tcPr>
+          <w:p>
+            <w:pPr>
+              <w:rPr>
+                <w:rFonts w:ascii="Calibri" w:eastAsia="Times New Roman" w:hAnsi="Calibri" w:cs="Times New Roman"/>
+                <w:color w:val="000000"/>
+                <w:lang w:eastAsia="en-GB"/>
+              </w:rPr>
+            </w:pPr>
           </w:p>
         </w:tc>
       </w:tr>
@@ -17132,25 +17094,24 @@
         </w:trPr>
         <w:tc>
           <w:tcPr>
-            <w:tcW w:w="1985" w:type="dxa"/>
-            <w:noWrap/>
-            <w:hideMark/>
-          </w:tcPr>
-          <w:p>
-            <w:pPr>
-              <w:rPr>
-                <w:rFonts w:ascii="Calibri" w:eastAsia="Times New Roman" w:hAnsi="Calibri" w:cs="Times New Roman"/>
-                <w:color w:val="000000"/>
-                <w:lang w:eastAsia="en-GB"/>
-              </w:rPr>
-            </w:pPr>
-            <w:r>
-              <w:rPr>
-                <w:rFonts w:ascii="Calibri" w:eastAsia="Times New Roman" w:hAnsi="Calibri" w:cs="Times New Roman"/>
-                <w:color w:val="000000"/>
-                <w:lang w:eastAsia="en-GB"/>
-              </w:rPr>
-              <w:lastRenderedPageBreak/>
+            <w:tcW w:w="2291" w:type="dxa"/>
+            <w:noWrap/>
+            <w:hideMark/>
+          </w:tcPr>
+          <w:p>
+            <w:pPr>
+              <w:rPr>
+                <w:rFonts w:ascii="Calibri" w:eastAsia="Times New Roman" w:hAnsi="Calibri" w:cs="Times New Roman"/>
+                <w:color w:val="000000"/>
+                <w:lang w:eastAsia="en-GB"/>
+              </w:rPr>
+            </w:pPr>
+            <w:r>
+              <w:rPr>
+                <w:rFonts w:ascii="Calibri" w:eastAsia="Times New Roman" w:hAnsi="Calibri" w:cs="Times New Roman"/>
+                <w:color w:val="000000"/>
+                <w:lang w:eastAsia="en-GB"/>
+              </w:rPr>
               <w:t>SL_TLF_CHDLBRN</w:t>
             </w:r>
           </w:p>
@@ -17199,7 +17160,7 @@
                 <w:color w:val="000000"/>
                 <w:lang w:eastAsia="en-GB"/>
               </w:rPr>
-              <w:t>Both sexes or no breakdown</w:t>
+              <w:t>Female</w:t>
             </w:r>
           </w:p>
         </w:tc>
@@ -17223,7 +17184,7 @@
                 <w:color w:val="000000"/>
                 <w:lang w:eastAsia="en-GB"/>
               </w:rPr>
-              <w:t>10 to 17 years old</w:t>
+              <w:t>15 to 17 years old</w:t>
             </w:r>
           </w:p>
         </w:tc>
@@ -17234,24 +17195,25 @@
         </w:trPr>
         <w:tc>
           <w:tcPr>
-            <w:tcW w:w="1985" w:type="dxa"/>
-            <w:noWrap/>
-            <w:hideMark/>
-          </w:tcPr>
-          <w:p>
-            <w:pPr>
-              <w:rPr>
-                <w:rFonts w:ascii="Calibri" w:eastAsia="Times New Roman" w:hAnsi="Calibri" w:cs="Times New Roman"/>
-                <w:color w:val="000000"/>
-                <w:lang w:eastAsia="en-GB"/>
-              </w:rPr>
-            </w:pPr>
-            <w:r>
-              <w:rPr>
-                <w:rFonts w:ascii="Calibri" w:eastAsia="Times New Roman" w:hAnsi="Calibri" w:cs="Times New Roman"/>
-                <w:color w:val="000000"/>
-                <w:lang w:eastAsia="en-GB"/>
-              </w:rPr>
+            <w:tcW w:w="2291" w:type="dxa"/>
+            <w:noWrap/>
+            <w:hideMark/>
+          </w:tcPr>
+          <w:p>
+            <w:pPr>
+              <w:rPr>
+                <w:rFonts w:ascii="Calibri" w:eastAsia="Times New Roman" w:hAnsi="Calibri" w:cs="Times New Roman"/>
+                <w:color w:val="000000"/>
+                <w:lang w:eastAsia="en-GB"/>
+              </w:rPr>
+            </w:pPr>
+            <w:r>
+              <w:rPr>
+                <w:rFonts w:ascii="Calibri" w:eastAsia="Times New Roman" w:hAnsi="Calibri" w:cs="Times New Roman"/>
+                <w:color w:val="000000"/>
+                <w:lang w:eastAsia="en-GB"/>
+              </w:rPr>
+              <w:lastRenderedPageBreak/>
               <w:t>SL_TLF_CHDLBRN</w:t>
             </w:r>
           </w:p>
@@ -17324,7 +17286,7 @@
                 <w:color w:val="000000"/>
                 <w:lang w:eastAsia="en-GB"/>
               </w:rPr>
-              <w:t>12 to 17 years old</w:t>
+              <w:t>15 to 17 years old</w:t>
             </w:r>
           </w:p>
         </w:tc>
@@ -17335,7 +17297,7 @@
         </w:trPr>
         <w:tc>
           <w:tcPr>
-            <w:tcW w:w="1985" w:type="dxa"/>
+            <w:tcW w:w="2291" w:type="dxa"/>
             <w:noWrap/>
             <w:hideMark/>
           </w:tcPr>
@@ -17401,7 +17363,7 @@
                 <w:color w:val="000000"/>
                 <w:lang w:eastAsia="en-GB"/>
               </w:rPr>
-              <w:t>Female</w:t>
+              <w:t>Both sexes or no breakdown</w:t>
             </w:r>
           </w:p>
         </w:tc>
@@ -17425,7 +17387,7 @@
                 <w:color w:val="000000"/>
                 <w:lang w:eastAsia="en-GB"/>
               </w:rPr>
-              <w:t>12 to 17 years old</w:t>
+              <w:t>5 to 14 years old</w:t>
             </w:r>
           </w:p>
         </w:tc>
@@ -17436,7 +17398,7 @@
         </w:trPr>
         <w:tc>
           <w:tcPr>
-            <w:tcW w:w="1985" w:type="dxa"/>
+            <w:tcW w:w="2291" w:type="dxa"/>
             <w:noWrap/>
             <w:hideMark/>
           </w:tcPr>
@@ -17502,7 +17464,7 @@
                 <w:color w:val="000000"/>
                 <w:lang w:eastAsia="en-GB"/>
               </w:rPr>
-              <w:t>Both sexes or no breakdown</w:t>
+              <w:t>Female</w:t>
             </w:r>
           </w:p>
         </w:tc>
@@ -17526,7 +17488,7 @@
                 <w:color w:val="000000"/>
                 <w:lang w:eastAsia="en-GB"/>
               </w:rPr>
-              <w:t>12 to 17 years old</w:t>
+              <w:t>5 to 14 years old</w:t>
             </w:r>
           </w:p>
         </w:tc>
@@ -17537,7 +17499,7 @@
         </w:trPr>
         <w:tc>
           <w:tcPr>
-            <w:tcW w:w="1985" w:type="dxa"/>
+            <w:tcW w:w="2291" w:type="dxa"/>
             <w:noWrap/>
             <w:hideMark/>
           </w:tcPr>
@@ -17627,7 +17589,7 @@
                 <w:color w:val="000000"/>
                 <w:lang w:eastAsia="en-GB"/>
               </w:rPr>
-              <w:t>12 to 14 years old</w:t>
+              <w:t>5 to 14 years old</w:t>
             </w:r>
           </w:p>
         </w:tc>
@@ -17638,7 +17600,7 @@
         </w:trPr>
         <w:tc>
           <w:tcPr>
-            <w:tcW w:w="1985" w:type="dxa"/>
+            <w:tcW w:w="2291" w:type="dxa"/>
             <w:noWrap/>
             <w:hideMark/>
           </w:tcPr>
@@ -17704,7 +17666,7 @@
                 <w:color w:val="000000"/>
                 <w:lang w:eastAsia="en-GB"/>
               </w:rPr>
-              <w:t>Female</w:t>
+              <w:t>Both sexes or no breakdown</w:t>
             </w:r>
           </w:p>
         </w:tc>
@@ -17728,7 +17690,7 @@
                 <w:color w:val="000000"/>
                 <w:lang w:eastAsia="en-GB"/>
               </w:rPr>
-              <w:t>12 to 14 years old</w:t>
+              <w:t>5 to 17 years old</w:t>
             </w:r>
           </w:p>
         </w:tc>
@@ -17739,7 +17701,7 @@
         </w:trPr>
         <w:tc>
           <w:tcPr>
-            <w:tcW w:w="1985" w:type="dxa"/>
+            <w:tcW w:w="2291" w:type="dxa"/>
             <w:noWrap/>
             <w:hideMark/>
           </w:tcPr>
@@ -17805,7 +17767,7 @@
                 <w:color w:val="000000"/>
                 <w:lang w:eastAsia="en-GB"/>
               </w:rPr>
-              <w:t>Both sexes or no breakdown</w:t>
+              <w:t>Male</w:t>
             </w:r>
           </w:p>
         </w:tc>
@@ -17829,7 +17791,7 @@
                 <w:color w:val="000000"/>
                 <w:lang w:eastAsia="en-GB"/>
               </w:rPr>
-              <w:t>12 to 14 years old</w:t>
+              <w:t>5 to 17 years old</w:t>
             </w:r>
           </w:p>
         </w:tc>
@@ -17840,7 +17802,7 @@
         </w:trPr>
         <w:tc>
           <w:tcPr>
-            <w:tcW w:w="1985" w:type="dxa"/>
+            <w:tcW w:w="2291" w:type="dxa"/>
             <w:noWrap/>
             <w:hideMark/>
           </w:tcPr>
@@ -17906,7 +17868,7 @@
                 <w:color w:val="000000"/>
                 <w:lang w:eastAsia="en-GB"/>
               </w:rPr>
-              <w:t>Male</w:t>
+              <w:t>Female</w:t>
             </w:r>
           </w:p>
         </w:tc>
@@ -17930,7 +17892,7 @@
                 <w:color w:val="000000"/>
                 <w:lang w:eastAsia="en-GB"/>
               </w:rPr>
-              <w:t>7 to 17 years old</w:t>
+              <w:t>5 to 17 years old</w:t>
             </w:r>
           </w:p>
         </w:tc>
@@ -17941,7 +17903,7 @@
         </w:trPr>
         <w:tc>
           <w:tcPr>
-            <w:tcW w:w="1985" w:type="dxa"/>
+            <w:tcW w:w="2291" w:type="dxa"/>
             <w:noWrap/>
             <w:hideMark/>
           </w:tcPr>
@@ -18007,7 +17969,7 @@
                 <w:color w:val="000000"/>
                 <w:lang w:eastAsia="en-GB"/>
               </w:rPr>
-              <w:t>Female</w:t>
+              <w:t>Both sexes or no breakdown</w:t>
             </w:r>
           </w:p>
         </w:tc>
@@ -18031,7 +17993,7 @@
                 <w:color w:val="000000"/>
                 <w:lang w:eastAsia="en-GB"/>
               </w:rPr>
-              <w:t>7 to 17 years old</w:t>
+              <w:t>6 to 14 years old</w:t>
             </w:r>
           </w:p>
         </w:tc>
@@ -18042,7 +18004,7 @@
         </w:trPr>
         <w:tc>
           <w:tcPr>
-            <w:tcW w:w="1985" w:type="dxa"/>
+            <w:tcW w:w="2291" w:type="dxa"/>
             <w:noWrap/>
             <w:hideMark/>
           </w:tcPr>
@@ -18108,7 +18070,7 @@
                 <w:color w:val="000000"/>
                 <w:lang w:eastAsia="en-GB"/>
               </w:rPr>
-              <w:t>Both sexes or no breakdown</w:t>
+              <w:t>Female</w:t>
             </w:r>
           </w:p>
         </w:tc>
@@ -18132,7 +18094,7 @@
                 <w:color w:val="000000"/>
                 <w:lang w:eastAsia="en-GB"/>
               </w:rPr>
-              <w:t>7 to 17 years old</w:t>
+              <w:t>6 to 14 years old</w:t>
             </w:r>
           </w:p>
         </w:tc>
@@ -18143,7 +18105,7 @@
         </w:trPr>
         <w:tc>
           <w:tcPr>
-            <w:tcW w:w="1985" w:type="dxa"/>
+            <w:tcW w:w="2291" w:type="dxa"/>
             <w:noWrap/>
             <w:hideMark/>
           </w:tcPr>
@@ -18233,7 +18195,7 @@
                 <w:color w:val="000000"/>
                 <w:lang w:eastAsia="en-GB"/>
               </w:rPr>
-              <w:t>7 to 14 years old</w:t>
+              <w:t>6 to 14 years old</w:t>
             </w:r>
           </w:p>
         </w:tc>
@@ -18244,7 +18206,7 @@
         </w:trPr>
         <w:tc>
           <w:tcPr>
-            <w:tcW w:w="1985" w:type="dxa"/>
+            <w:tcW w:w="2291" w:type="dxa"/>
             <w:noWrap/>
             <w:hideMark/>
           </w:tcPr>
@@ -18310,7 +18272,7 @@
                 <w:color w:val="000000"/>
                 <w:lang w:eastAsia="en-GB"/>
               </w:rPr>
-              <w:t>Female</w:t>
+              <w:t>Both sexes or no breakdown</w:t>
             </w:r>
           </w:p>
         </w:tc>
@@ -18334,7 +18296,7 @@
                 <w:color w:val="000000"/>
                 <w:lang w:eastAsia="en-GB"/>
               </w:rPr>
-              <w:t>7 to 14 years old</w:t>
+              <w:t>6 to 17 years old</w:t>
             </w:r>
           </w:p>
         </w:tc>
@@ -18345,7 +18307,7 @@
         </w:trPr>
         <w:tc>
           <w:tcPr>
-            <w:tcW w:w="1985" w:type="dxa"/>
+            <w:tcW w:w="2291" w:type="dxa"/>
             <w:noWrap/>
             <w:hideMark/>
           </w:tcPr>
@@ -18411,7 +18373,7 @@
                 <w:color w:val="000000"/>
                 <w:lang w:eastAsia="en-GB"/>
               </w:rPr>
-              <w:t>Both sexes or no breakdown</w:t>
+              <w:t>Female</w:t>
             </w:r>
           </w:p>
         </w:tc>
@@ -18435,7 +18397,7 @@
                 <w:color w:val="000000"/>
                 <w:lang w:eastAsia="en-GB"/>
               </w:rPr>
-              <w:t>7 to 14 years old</w:t>
+              <w:t>6 to 17 years old</w:t>
             </w:r>
           </w:p>
         </w:tc>
@@ -18446,7 +18408,7 @@
         </w:trPr>
         <w:tc>
           <w:tcPr>
-            <w:tcW w:w="1985" w:type="dxa"/>
+            <w:tcW w:w="2291" w:type="dxa"/>
             <w:noWrap/>
             <w:hideMark/>
           </w:tcPr>
@@ -18547,7 +18509,7 @@
         </w:trPr>
         <w:tc>
           <w:tcPr>
-            <w:tcW w:w="1985" w:type="dxa"/>
+            <w:tcW w:w="2291" w:type="dxa"/>
             <w:noWrap/>
             <w:hideMark/>
           </w:tcPr>
@@ -18613,7 +18575,7 @@
                 <w:color w:val="000000"/>
                 <w:lang w:eastAsia="en-GB"/>
               </w:rPr>
-              <w:t>Female</w:t>
+              <w:t>Both sexes or no breakdown</w:t>
             </w:r>
           </w:p>
         </w:tc>
@@ -18637,7 +18599,7 @@
                 <w:color w:val="000000"/>
                 <w:lang w:eastAsia="en-GB"/>
               </w:rPr>
-              <w:t>6 to 17 years old</w:t>
+              <w:t>7 to 14 years old</w:t>
             </w:r>
           </w:p>
         </w:tc>
@@ -18648,7 +18610,7 @@
         </w:trPr>
         <w:tc>
           <w:tcPr>
-            <w:tcW w:w="1985" w:type="dxa"/>
+            <w:tcW w:w="2291" w:type="dxa"/>
             <w:noWrap/>
             <w:hideMark/>
           </w:tcPr>
@@ -18714,7 +18676,7 @@
                 <w:color w:val="000000"/>
                 <w:lang w:eastAsia="en-GB"/>
               </w:rPr>
-              <w:t>Both sexes or no breakdown</w:t>
+              <w:t>Female</w:t>
             </w:r>
           </w:p>
         </w:tc>
@@ -18738,7 +18700,7 @@
                 <w:color w:val="000000"/>
                 <w:lang w:eastAsia="en-GB"/>
               </w:rPr>
-              <w:t>6 to 17 years old</w:t>
+              <w:t>7 to 14 years old</w:t>
             </w:r>
           </w:p>
         </w:tc>
@@ -18749,7 +18711,7 @@
         </w:trPr>
         <w:tc>
           <w:tcPr>
-            <w:tcW w:w="1985" w:type="dxa"/>
+            <w:tcW w:w="2291" w:type="dxa"/>
             <w:noWrap/>
             <w:hideMark/>
           </w:tcPr>
@@ -18839,7 +18801,7 @@
                 <w:color w:val="000000"/>
                 <w:lang w:eastAsia="en-GB"/>
               </w:rPr>
-              <w:t>6 to 14 years old</w:t>
+              <w:t>7 to 14 years old</w:t>
             </w:r>
           </w:p>
         </w:tc>
@@ -18850,7 +18812,7 @@
         </w:trPr>
         <w:tc>
           <w:tcPr>
-            <w:tcW w:w="1985" w:type="dxa"/>
+            <w:tcW w:w="2291" w:type="dxa"/>
             <w:noWrap/>
             <w:hideMark/>
           </w:tcPr>
@@ -18916,7 +18878,7 @@
                 <w:color w:val="000000"/>
                 <w:lang w:eastAsia="en-GB"/>
               </w:rPr>
-              <w:t>Female</w:t>
+              <w:t>Both sexes or no breakdown</w:t>
             </w:r>
           </w:p>
         </w:tc>
@@ -18940,7 +18902,7 @@
                 <w:color w:val="000000"/>
                 <w:lang w:eastAsia="en-GB"/>
               </w:rPr>
-              <w:t>6 to 14 years old</w:t>
+              <w:t>7 to 17 years old</w:t>
             </w:r>
           </w:p>
         </w:tc>
@@ -18951,7 +18913,7 @@
         </w:trPr>
         <w:tc>
           <w:tcPr>
-            <w:tcW w:w="1985" w:type="dxa"/>
+            <w:tcW w:w="2291" w:type="dxa"/>
             <w:noWrap/>
             <w:hideMark/>
           </w:tcPr>
@@ -19017,7 +18979,7 @@
                 <w:color w:val="000000"/>
                 <w:lang w:eastAsia="en-GB"/>
               </w:rPr>
-              <w:t>Both sexes or no breakdown</w:t>
+              <w:t>Female</w:t>
             </w:r>
           </w:p>
         </w:tc>
@@ -19041,7 +19003,7 @@
                 <w:color w:val="000000"/>
                 <w:lang w:eastAsia="en-GB"/>
               </w:rPr>
-              <w:t>6 to 14 years old</w:t>
+              <w:t>7 to 17 years old</w:t>
             </w:r>
           </w:p>
         </w:tc>
@@ -19052,109 +19014,97 @@
         </w:trPr>
         <w:tc>
           <w:tcPr>
-            <w:tcW w:w="1985" w:type="dxa"/>
-            <w:tcBorders>
-              <w:bottom w:val="single" w:sz="4" w:space="0" w:color="auto"/>
-            </w:tcBorders>
-            <w:noWrap/>
-            <w:hideMark/>
-          </w:tcPr>
-          <w:p>
-            <w:pPr>
-              <w:rPr>
-                <w:rFonts w:ascii="Calibri" w:eastAsia="Times New Roman" w:hAnsi="Calibri" w:cs="Times New Roman"/>
-                <w:color w:val="000000"/>
-                <w:lang w:eastAsia="en-GB"/>
-              </w:rPr>
-            </w:pPr>
-            <w:r>
-              <w:rPr>
-                <w:rFonts w:ascii="Calibri" w:eastAsia="Times New Roman" w:hAnsi="Calibri" w:cs="Times New Roman"/>
-                <w:color w:val="000000"/>
-                <w:lang w:eastAsia="en-GB"/>
-              </w:rPr>
-              <w:t>SL_TLF_CHDN</w:t>
+            <w:tcW w:w="2291" w:type="dxa"/>
+            <w:noWrap/>
+            <w:hideMark/>
+          </w:tcPr>
+          <w:p>
+            <w:pPr>
+              <w:rPr>
+                <w:rFonts w:ascii="Calibri" w:eastAsia="Times New Roman" w:hAnsi="Calibri" w:cs="Times New Roman"/>
+                <w:color w:val="000000"/>
+                <w:lang w:eastAsia="en-GB"/>
+              </w:rPr>
+            </w:pPr>
+            <w:r>
+              <w:rPr>
+                <w:rFonts w:ascii="Calibri" w:eastAsia="Times New Roman" w:hAnsi="Calibri" w:cs="Times New Roman"/>
+                <w:color w:val="000000"/>
+                <w:lang w:eastAsia="en-GB"/>
+              </w:rPr>
+              <w:t>SL_TLF_CHDLBRN</w:t>
             </w:r>
           </w:p>
         </w:tc>
         <w:tc>
           <w:tcPr>
             <w:tcW w:w="3685" w:type="dxa"/>
-            <w:tcBorders>
-              <w:bottom w:val="single" w:sz="4" w:space="0" w:color="auto"/>
-            </w:tcBorders>
-            <w:noWrap/>
-            <w:hideMark/>
-          </w:tcPr>
-          <w:p>
-            <w:pPr>
-              <w:rPr>
-                <w:rFonts w:ascii="Calibri" w:eastAsia="Times New Roman" w:hAnsi="Calibri" w:cs="Times New Roman"/>
-                <w:color w:val="000000"/>
-                <w:lang w:eastAsia="en-GB"/>
-              </w:rPr>
-            </w:pPr>
-            <w:r>
-              <w:rPr>
-                <w:rFonts w:ascii="Calibri" w:eastAsia="Times New Roman" w:hAnsi="Calibri" w:cs="Times New Roman"/>
-                <w:color w:val="000000"/>
-                <w:lang w:eastAsia="en-GB"/>
-              </w:rPr>
-              <w:t>Number of children aged 5 - 17 years in employment</w:t>
+            <w:noWrap/>
+            <w:hideMark/>
+          </w:tcPr>
+          <w:p>
+            <w:pPr>
+              <w:rPr>
+                <w:rFonts w:ascii="Calibri" w:eastAsia="Times New Roman" w:hAnsi="Calibri" w:cs="Times New Roman"/>
+                <w:color w:val="000000"/>
+                <w:lang w:eastAsia="en-GB"/>
+              </w:rPr>
+            </w:pPr>
+            <w:r>
+              <w:rPr>
+                <w:rFonts w:ascii="Calibri" w:eastAsia="Times New Roman" w:hAnsi="Calibri" w:cs="Times New Roman"/>
+                <w:color w:val="000000"/>
+                <w:lang w:eastAsia="en-GB"/>
+              </w:rPr>
+              <w:t>Number of children aged 5 - 17 years engaged in labour</w:t>
             </w:r>
           </w:p>
         </w:tc>
         <w:tc>
           <w:tcPr>
             <w:tcW w:w="1560" w:type="dxa"/>
-            <w:tcBorders>
-              <w:bottom w:val="single" w:sz="4" w:space="0" w:color="auto"/>
-            </w:tcBorders>
-            <w:noWrap/>
-            <w:hideMark/>
-          </w:tcPr>
-          <w:p>
-            <w:pPr>
-              <w:rPr>
-                <w:rFonts w:ascii="Calibri" w:eastAsia="Times New Roman" w:hAnsi="Calibri" w:cs="Times New Roman"/>
-                <w:color w:val="000000"/>
-                <w:lang w:eastAsia="en-GB"/>
-              </w:rPr>
-            </w:pPr>
-            <w:r>
-              <w:rPr>
-                <w:rFonts w:ascii="Calibri" w:eastAsia="Times New Roman" w:hAnsi="Calibri" w:cs="Times New Roman"/>
-                <w:color w:val="000000"/>
-                <w:lang w:eastAsia="en-GB"/>
-              </w:rPr>
-              <w:t>Both sexes or no breakdown</w:t>
+            <w:noWrap/>
+            <w:hideMark/>
+          </w:tcPr>
+          <w:p>
+            <w:pPr>
+              <w:rPr>
+                <w:rFonts w:ascii="Calibri" w:eastAsia="Times New Roman" w:hAnsi="Calibri" w:cs="Times New Roman"/>
+                <w:color w:val="000000"/>
+                <w:lang w:eastAsia="en-GB"/>
+              </w:rPr>
+            </w:pPr>
+            <w:r>
+              <w:rPr>
+                <w:rFonts w:ascii="Calibri" w:eastAsia="Times New Roman" w:hAnsi="Calibri" w:cs="Times New Roman"/>
+                <w:color w:val="000000"/>
+                <w:lang w:eastAsia="en-GB"/>
+              </w:rPr>
+              <w:t>Male</w:t>
             </w:r>
           </w:p>
         </w:tc>
         <w:tc>
           <w:tcPr>
             <w:tcW w:w="1842" w:type="dxa"/>
-            <w:tcBorders>
-              <w:bottom w:val="single" w:sz="4" w:space="0" w:color="auto"/>
-            </w:tcBorders>
-            <w:noWrap/>
-            <w:hideMark/>
-          </w:tcPr>
-          <w:p>
-            <w:pPr>
-              <w:rPr>
-                <w:rFonts w:ascii="Calibri" w:eastAsia="Times New Roman" w:hAnsi="Calibri" w:cs="Times New Roman"/>
-                <w:color w:val="000000"/>
-                <w:lang w:eastAsia="en-GB"/>
-              </w:rPr>
-            </w:pPr>
-            <w:r>
-              <w:rPr>
-                <w:rFonts w:ascii="Calibri" w:eastAsia="Times New Roman" w:hAnsi="Calibri" w:cs="Times New Roman"/>
-                <w:color w:val="000000"/>
-                <w:lang w:eastAsia="en-GB"/>
-              </w:rPr>
-              <w:t>5 to 17 years old</w:t>
+            <w:noWrap/>
+            <w:hideMark/>
+          </w:tcPr>
+          <w:p>
+            <w:pPr>
+              <w:rPr>
+                <w:rFonts w:ascii="Calibri" w:eastAsia="Times New Roman" w:hAnsi="Calibri" w:cs="Times New Roman"/>
+                <w:color w:val="000000"/>
+                <w:lang w:eastAsia="en-GB"/>
+              </w:rPr>
+            </w:pPr>
+            <w:r>
+              <w:rPr>
+                <w:rFonts w:ascii="Calibri" w:eastAsia="Times New Roman" w:hAnsi="Calibri" w:cs="Times New Roman"/>
+                <w:color w:val="000000"/>
+                <w:lang w:eastAsia="en-GB"/>
+              </w:rPr>
+              <w:t>7 to 17 years old</w:t>
             </w:r>
           </w:p>
         </w:tc>
@@ -19165,7 +19115,120 @@
         </w:trPr>
         <w:tc>
           <w:tcPr>
-            <w:tcW w:w="9072" w:type="dxa"/>
+            <w:tcW w:w="2291" w:type="dxa"/>
+            <w:tcBorders>
+              <w:bottom w:val="single" w:sz="4" w:space="0" w:color="auto"/>
+            </w:tcBorders>
+            <w:noWrap/>
+            <w:hideMark/>
+          </w:tcPr>
+          <w:p>
+            <w:pPr>
+              <w:rPr>
+                <w:rFonts w:ascii="Calibri" w:eastAsia="Times New Roman" w:hAnsi="Calibri" w:cs="Times New Roman"/>
+                <w:color w:val="000000"/>
+                <w:lang w:eastAsia="en-GB"/>
+              </w:rPr>
+            </w:pPr>
+            <w:r>
+              <w:rPr>
+                <w:rFonts w:ascii="Calibri" w:eastAsia="Times New Roman" w:hAnsi="Calibri" w:cs="Times New Roman"/>
+                <w:color w:val="000000"/>
+                <w:lang w:eastAsia="en-GB"/>
+              </w:rPr>
+              <w:t>SL_TLF_CHDN</w:t>
+            </w:r>
+          </w:p>
+        </w:tc>
+        <w:tc>
+          <w:tcPr>
+            <w:tcW w:w="3685" w:type="dxa"/>
+            <w:tcBorders>
+              <w:bottom w:val="single" w:sz="4" w:space="0" w:color="auto"/>
+            </w:tcBorders>
+            <w:noWrap/>
+            <w:hideMark/>
+          </w:tcPr>
+          <w:p>
+            <w:pPr>
+              <w:rPr>
+                <w:rFonts w:ascii="Calibri" w:eastAsia="Times New Roman" w:hAnsi="Calibri" w:cs="Times New Roman"/>
+                <w:color w:val="000000"/>
+                <w:lang w:eastAsia="en-GB"/>
+              </w:rPr>
+            </w:pPr>
+            <w:r>
+              <w:rPr>
+                <w:rFonts w:ascii="Calibri" w:eastAsia="Times New Roman" w:hAnsi="Calibri" w:cs="Times New Roman"/>
+                <w:color w:val="000000"/>
+                <w:lang w:eastAsia="en-GB"/>
+              </w:rPr>
+              <w:t>Number of children aged 5 - 17 years in employment</w:t>
+            </w:r>
+          </w:p>
+        </w:tc>
+        <w:tc>
+          <w:tcPr>
+            <w:tcW w:w="1560" w:type="dxa"/>
+            <w:tcBorders>
+              <w:bottom w:val="single" w:sz="4" w:space="0" w:color="auto"/>
+            </w:tcBorders>
+            <w:noWrap/>
+            <w:hideMark/>
+          </w:tcPr>
+          <w:p>
+            <w:pPr>
+              <w:rPr>
+                <w:rFonts w:ascii="Calibri" w:eastAsia="Times New Roman" w:hAnsi="Calibri" w:cs="Times New Roman"/>
+                <w:color w:val="000000"/>
+                <w:lang w:eastAsia="en-GB"/>
+              </w:rPr>
+            </w:pPr>
+            <w:r>
+              <w:rPr>
+                <w:rFonts w:ascii="Calibri" w:eastAsia="Times New Roman" w:hAnsi="Calibri" w:cs="Times New Roman"/>
+                <w:color w:val="000000"/>
+                <w:lang w:eastAsia="en-GB"/>
+              </w:rPr>
+              <w:t>Both sexes or no breakdown</w:t>
+            </w:r>
+          </w:p>
+        </w:tc>
+        <w:tc>
+          <w:tcPr>
+            <w:tcW w:w="1842" w:type="dxa"/>
+            <w:tcBorders>
+              <w:bottom w:val="single" w:sz="4" w:space="0" w:color="auto"/>
+            </w:tcBorders>
+            <w:noWrap/>
+            <w:hideMark/>
+          </w:tcPr>
+          <w:p>
+            <w:pPr>
+              <w:rPr>
+                <w:rFonts w:ascii="Calibri" w:eastAsia="Times New Roman" w:hAnsi="Calibri" w:cs="Times New Roman"/>
+                <w:color w:val="000000"/>
+                <w:lang w:eastAsia="en-GB"/>
+              </w:rPr>
+            </w:pPr>
+            <w:r>
+              <w:rPr>
+                <w:rFonts w:ascii="Calibri" w:eastAsia="Times New Roman" w:hAnsi="Calibri" w:cs="Times New Roman"/>
+                <w:color w:val="000000"/>
+                <w:lang w:eastAsia="en-GB"/>
+              </w:rPr>
+              <w:t>5 to 17 years old</w:t>
+            </w:r>
+          </w:p>
+        </w:tc>
+      </w:tr>
+      <w:tr>
+        <w:trPr>
+          <w:trHeight w:val="300"/>
+        </w:trPr>
+        <w:tc>
+          <w:tcPr>
+            <w:tcW w:w="9378" w:type="dxa"/>
             <w:gridSpan w:val="4"/>
             <w:tcBorders>
               <w:top w:val="single" w:sz="4" w:space="0" w:color="auto"/>
@@ -19201,7 +19264,7 @@
         </w:trPr>
         <w:tc>
           <w:tcPr>
-            <w:tcW w:w="1985" w:type="dxa"/>
+            <w:tcW w:w="2291" w:type="dxa"/>
             <w:tcBorders>
               <w:top w:val="single" w:sz="4" w:space="0" w:color="auto"/>
             </w:tcBorders>
@@ -19314,7 +19377,7 @@
         </w:trPr>
         <w:tc>
           <w:tcPr>
-            <w:tcW w:w="1985" w:type="dxa"/>
+            <w:tcW w:w="2291" w:type="dxa"/>
             <w:noWrap/>
             <w:hideMark/>
           </w:tcPr>
@@ -19415,7 +19478,7 @@
         </w:trPr>
         <w:tc>
           <w:tcPr>
-            <w:tcW w:w="1985" w:type="dxa"/>
+            <w:tcW w:w="2291" w:type="dxa"/>
             <w:noWrap/>
             <w:hideMark/>
           </w:tcPr>
@@ -19516,7 +19579,10 @@
         </w:trPr>
         <w:tc>
           <w:tcPr>
-            <w:tcW w:w="1985" w:type="dxa"/>
+            <w:tcW w:w="2291" w:type="dxa"/>
+            <w:tcBorders>
+              <w:bottom w:val="single" w:sz="4" w:space="0" w:color="auto"/>
+            </w:tcBorders>
             <w:noWrap/>
             <w:hideMark/>
           </w:tcPr>
@@ -19541,6 +19607,9 @@
         <w:tc>
           <w:tcPr>
             <w:tcW w:w="3685" w:type="dxa"/>
+            <w:tcBorders>
+              <w:bottom w:val="single" w:sz="4" w:space="0" w:color="auto"/>
+            </w:tcBorders>
             <w:noWrap/>
             <w:hideMark/>
           </w:tcPr>
@@ -19565,30 +19634,36 @@
         <w:tc>
           <w:tcPr>
             <w:tcW w:w="1560" w:type="dxa"/>
-            <w:noWrap/>
-            <w:hideMark/>
-          </w:tcPr>
-          <w:p>
-            <w:pPr>
-              <w:rPr>
-                <w:rFonts w:ascii="Calibri" w:eastAsia="Times New Roman" w:hAnsi="Calibri" w:cs="Times New Roman"/>
-                <w:color w:val="000000"/>
-                <w:lang w:eastAsia="en-GB"/>
-              </w:rPr>
-            </w:pPr>
-            <w:r>
-              <w:rPr>
-                <w:rFonts w:ascii="Calibri" w:eastAsia="Times New Roman" w:hAnsi="Calibri" w:cs="Times New Roman"/>
-                <w:color w:val="000000"/>
-                <w:lang w:eastAsia="en-GB"/>
-              </w:rPr>
-              <w:t>Male</w:t>
+            <w:tcBorders>
+              <w:bottom w:val="single" w:sz="4" w:space="0" w:color="auto"/>
+            </w:tcBorders>
+            <w:noWrap/>
+            <w:hideMark/>
+          </w:tcPr>
+          <w:p>
+            <w:pPr>
+              <w:rPr>
+                <w:rFonts w:ascii="Calibri" w:eastAsia="Times New Roman" w:hAnsi="Calibri" w:cs="Times New Roman"/>
+                <w:color w:val="000000"/>
+                <w:lang w:eastAsia="en-GB"/>
+              </w:rPr>
+            </w:pPr>
+            <w:r>
+              <w:rPr>
+                <w:rFonts w:ascii="Calibri" w:eastAsia="Times New Roman" w:hAnsi="Calibri" w:cs="Times New Roman"/>
+                <w:color w:val="000000"/>
+                <w:lang w:eastAsia="en-GB"/>
+              </w:rPr>
+              <w:t>Both sexes or no breakdown</w:t>
             </w:r>
           </w:p>
         </w:tc>
         <w:tc>
           <w:tcPr>
             <w:tcW w:w="1842" w:type="dxa"/>
+            <w:tcBorders>
+              <w:bottom w:val="single" w:sz="4" w:space="0" w:color="auto"/>
+            </w:tcBorders>
             <w:noWrap/>
             <w:hideMark/>
           </w:tcPr>
@@ -19617,99 +19692,62 @@
         </w:trPr>
         <w:tc>
           <w:tcPr>
-            <w:tcW w:w="1985" w:type="dxa"/>
-            <w:noWrap/>
-            <w:hideMark/>
-          </w:tcPr>
-          <w:p>
-            <w:pPr>
-              <w:rPr>
-                <w:rFonts w:ascii="Calibri" w:eastAsia="Times New Roman" w:hAnsi="Calibri" w:cs="Times New Roman"/>
-                <w:color w:val="000000"/>
-                <w:lang w:eastAsia="en-GB"/>
-              </w:rPr>
-            </w:pPr>
-            <w:r>
-              <w:rPr>
-                <w:rFonts w:ascii="Calibri" w:eastAsia="Times New Roman" w:hAnsi="Calibri" w:cs="Times New Roman"/>
-                <w:color w:val="000000"/>
-                <w:lang w:eastAsia="en-GB"/>
-              </w:rPr>
-              <w:lastRenderedPageBreak/>
-              <w:t>SL_EMP_INJUR</w:t>
-            </w:r>
+            <w:tcW w:w="2291" w:type="dxa"/>
+            <w:noWrap/>
+          </w:tcPr>
+          <w:p>
+            <w:pPr>
+              <w:rPr>
+                <w:rFonts w:ascii="Calibri" w:eastAsia="Times New Roman" w:hAnsi="Calibri" w:cs="Times New Roman"/>
+                <w:color w:val="000000"/>
+                <w:lang w:eastAsia="en-GB"/>
+              </w:rPr>
+            </w:pPr>
           </w:p>
         </w:tc>
         <w:tc>
           <w:tcPr>
             <w:tcW w:w="3685" w:type="dxa"/>
             <w:noWrap/>
-            <w:hideMark/>
-          </w:tcPr>
-          <w:p>
-            <w:pPr>
-              <w:rPr>
-                <w:rFonts w:ascii="Calibri" w:eastAsia="Times New Roman" w:hAnsi="Calibri" w:cs="Times New Roman"/>
-                <w:color w:val="000000"/>
-                <w:lang w:eastAsia="en-GB"/>
-              </w:rPr>
-            </w:pPr>
-            <w:r>
-              <w:rPr>
-                <w:rFonts w:ascii="Calibri" w:eastAsia="Times New Roman" w:hAnsi="Calibri" w:cs="Times New Roman"/>
-                <w:color w:val="000000"/>
-                <w:lang w:eastAsia="en-GB"/>
-              </w:rPr>
-              <w:t>Frequency rates of non-fatal occupational injuries among employees</w:t>
-            </w:r>
+          </w:tcPr>
+          <w:p>
+            <w:pPr>
+              <w:rPr>
+                <w:rFonts w:ascii="Calibri" w:eastAsia="Times New Roman" w:hAnsi="Calibri" w:cs="Times New Roman"/>
+                <w:color w:val="000000"/>
+                <w:lang w:eastAsia="en-GB"/>
+              </w:rPr>
+            </w:pPr>
           </w:p>
         </w:tc>
         <w:tc>
           <w:tcPr>
             <w:tcW w:w="1560" w:type="dxa"/>
             <w:noWrap/>
-            <w:hideMark/>
-          </w:tcPr>
-          <w:p>
-            <w:pPr>
-              <w:rPr>
-                <w:rFonts w:ascii="Calibri" w:eastAsia="Times New Roman" w:hAnsi="Calibri" w:cs="Times New Roman"/>
-                <w:color w:val="000000"/>
-                <w:lang w:eastAsia="en-GB"/>
-              </w:rPr>
-            </w:pPr>
-            <w:r>
-              <w:rPr>
-                <w:rFonts w:ascii="Calibri" w:eastAsia="Times New Roman" w:hAnsi="Calibri" w:cs="Times New Roman"/>
-                <w:color w:val="000000"/>
-                <w:lang w:eastAsia="en-GB"/>
-              </w:rPr>
-              <w:t>Female</w:t>
-            </w:r>
+          </w:tcPr>
+          <w:p>
+            <w:pPr>
+              <w:rPr>
+                <w:rFonts w:ascii="Calibri" w:eastAsia="Times New Roman" w:hAnsi="Calibri" w:cs="Times New Roman"/>
+                <w:color w:val="000000"/>
+                <w:lang w:eastAsia="en-GB"/>
+              </w:rPr>
+            </w:pPr>
           </w:p>
         </w:tc>
         <w:tc>
           <w:tcPr>
             <w:tcW w:w="1842" w:type="dxa"/>
             <w:noWrap/>
-            <w:hideMark/>
-          </w:tcPr>
-          <w:p>
-            <w:pPr>
-              <w:rPr>
-                <w:rFonts w:ascii="Calibri" w:eastAsia="Times New Roman" w:hAnsi="Calibri" w:cs="Times New Roman"/>
-                <w:color w:val="000000"/>
-                <w:lang w:eastAsia="en-GB"/>
-              </w:rPr>
-            </w:pPr>
-            <w:r>
-              <w:rPr>
-                <w:rFonts w:ascii="Calibri" w:eastAsia="Times New Roman" w:hAnsi="Calibri" w:cs="Times New Roman"/>
-                <w:color w:val="000000"/>
-                <w:lang w:eastAsia="en-GB"/>
-              </w:rPr>
-              <w:t>15 years old and over</w:t>
-            </w:r>
+          </w:tcPr>
+          <w:p>
+            <w:pPr>
+              <w:rPr>
+                <w:rFonts w:ascii="Calibri" w:eastAsia="Times New Roman" w:hAnsi="Calibri" w:cs="Times New Roman"/>
+                <w:color w:val="000000"/>
+                <w:lang w:eastAsia="en-GB"/>
+              </w:rPr>
+            </w:pPr>
           </w:p>
         </w:tc>
       </w:tr>
@@ -19719,27 +19757,25 @@
         </w:trPr>
         <w:tc>
           <w:tcPr>
-            <w:tcW w:w="1985" w:type="dxa"/>
-            <w:tcBorders>
-              <w:bottom w:val="single" w:sz="4" w:space="0" w:color="auto"/>
-            </w:tcBorders>
-            <w:noWrap/>
-            <w:hideMark/>
-          </w:tcPr>
-          <w:p>
-            <w:pPr>
-              <w:rPr>
-                <w:rFonts w:ascii="Calibri" w:eastAsia="Times New Roman" w:hAnsi="Calibri" w:cs="Times New Roman"/>
-                <w:color w:val="000000"/>
-                <w:lang w:eastAsia="en-GB"/>
-              </w:rPr>
-            </w:pPr>
-            <w:r>
-              <w:rPr>
-                <w:rFonts w:ascii="Calibri" w:eastAsia="Times New Roman" w:hAnsi="Calibri" w:cs="Times New Roman"/>
-                <w:color w:val="000000"/>
-                <w:lang w:eastAsia="en-GB"/>
-              </w:rPr>
+            <w:tcW w:w="2291" w:type="dxa"/>
+            <w:noWrap/>
+            <w:hideMark/>
+          </w:tcPr>
+          <w:p>
+            <w:pPr>
+              <w:rPr>
+                <w:rFonts w:ascii="Calibri" w:eastAsia="Times New Roman" w:hAnsi="Calibri" w:cs="Times New Roman"/>
+                <w:color w:val="000000"/>
+                <w:lang w:eastAsia="en-GB"/>
+              </w:rPr>
+            </w:pPr>
+            <w:r>
+              <w:rPr>
+                <w:rFonts w:ascii="Calibri" w:eastAsia="Times New Roman" w:hAnsi="Calibri" w:cs="Times New Roman"/>
+                <w:color w:val="000000"/>
+                <w:lang w:eastAsia="en-GB"/>
+              </w:rPr>
+              <w:lastRenderedPageBreak/>
               <w:t>SL_EMP_INJUR</w:t>
             </w:r>
           </w:p>
@@ -19747,9 +19783,6 @@
         <w:tc>
           <w:tcPr>
             <w:tcW w:w="3685" w:type="dxa"/>
-            <w:tcBorders>
-              <w:bottom w:val="single" w:sz="4" w:space="0" w:color="auto"/>
-            </w:tcBorders>
             <w:noWrap/>
             <w:hideMark/>
           </w:tcPr>
@@ -19774,36 +19807,30 @@
         <w:tc>
           <w:tcPr>
             <w:tcW w:w="1560" w:type="dxa"/>
-            <w:tcBorders>
-              <w:bottom w:val="single" w:sz="4" w:space="0" w:color="auto"/>
-            </w:tcBorders>
-            <w:noWrap/>
-            <w:hideMark/>
-          </w:tcPr>
-          <w:p>
-            <w:pPr>
-              <w:rPr>
-                <w:rFonts w:ascii="Calibri" w:eastAsia="Times New Roman" w:hAnsi="Calibri" w:cs="Times New Roman"/>
-                <w:color w:val="000000"/>
-                <w:lang w:eastAsia="en-GB"/>
-              </w:rPr>
-            </w:pPr>
-            <w:r>
-              <w:rPr>
-                <w:rFonts w:ascii="Calibri" w:eastAsia="Times New Roman" w:hAnsi="Calibri" w:cs="Times New Roman"/>
-                <w:color w:val="000000"/>
-                <w:lang w:eastAsia="en-GB"/>
-              </w:rPr>
-              <w:t>Both sexes or no breakdown</w:t>
+            <w:noWrap/>
+            <w:hideMark/>
+          </w:tcPr>
+          <w:p>
+            <w:pPr>
+              <w:rPr>
+                <w:rFonts w:ascii="Calibri" w:eastAsia="Times New Roman" w:hAnsi="Calibri" w:cs="Times New Roman"/>
+                <w:color w:val="000000"/>
+                <w:lang w:eastAsia="en-GB"/>
+              </w:rPr>
+            </w:pPr>
+            <w:r>
+              <w:rPr>
+                <w:rFonts w:ascii="Calibri" w:eastAsia="Times New Roman" w:hAnsi="Calibri" w:cs="Times New Roman"/>
+                <w:color w:val="000000"/>
+                <w:lang w:eastAsia="en-GB"/>
+              </w:rPr>
+              <w:t>Female</w:t>
             </w:r>
           </w:p>
         </w:tc>
         <w:tc>
           <w:tcPr>
             <w:tcW w:w="1842" w:type="dxa"/>
-            <w:tcBorders>
-              <w:bottom w:val="single" w:sz="4" w:space="0" w:color="auto"/>
-            </w:tcBorders>
             <w:noWrap/>
             <w:hideMark/>
           </w:tcPr>
@@ -19832,7 +19859,108 @@
         </w:trPr>
         <w:tc>
           <w:tcPr>
-            <w:tcW w:w="9072" w:type="dxa"/>
+            <w:tcW w:w="2291" w:type="dxa"/>
+            <w:noWrap/>
+            <w:hideMark/>
+          </w:tcPr>
+          <w:p>
+            <w:pPr>
+              <w:rPr>
+                <w:rFonts w:ascii="Calibri" w:eastAsia="Times New Roman" w:hAnsi="Calibri" w:cs="Times New Roman"/>
+                <w:color w:val="000000"/>
+                <w:lang w:eastAsia="en-GB"/>
+              </w:rPr>
+            </w:pPr>
+            <w:r>
+              <w:rPr>
+                <w:rFonts w:ascii="Calibri" w:eastAsia="Times New Roman" w:hAnsi="Calibri" w:cs="Times New Roman"/>
+                <w:color w:val="000000"/>
+                <w:lang w:eastAsia="en-GB"/>
+              </w:rPr>
+              <w:t>SL_EMP_INJUR</w:t>
+            </w:r>
+          </w:p>
+        </w:tc>
+        <w:tc>
+          <w:tcPr>
+            <w:tcW w:w="3685" w:type="dxa"/>
+            <w:noWrap/>
+            <w:hideMark/>
+          </w:tcPr>
+          <w:p>
+            <w:pPr>
+              <w:rPr>
+                <w:rFonts w:ascii="Calibri" w:eastAsia="Times New Roman" w:hAnsi="Calibri" w:cs="Times New Roman"/>
+                <w:color w:val="000000"/>
+                <w:lang w:eastAsia="en-GB"/>
+              </w:rPr>
+            </w:pPr>
+            <w:r>
+              <w:rPr>
+                <w:rFonts w:ascii="Calibri" w:eastAsia="Times New Roman" w:hAnsi="Calibri" w:cs="Times New Roman"/>
+                <w:color w:val="000000"/>
+                <w:lang w:eastAsia="en-GB"/>
+              </w:rPr>
+              <w:t>Frequency rates of non-fatal occupational injuries among employees</w:t>
+            </w:r>
+          </w:p>
+        </w:tc>
+        <w:tc>
+          <w:tcPr>
+            <w:tcW w:w="1560" w:type="dxa"/>
+            <w:noWrap/>
+            <w:hideMark/>
+          </w:tcPr>
+          <w:p>
+            <w:pPr>
+              <w:rPr>
+                <w:rFonts w:ascii="Calibri" w:eastAsia="Times New Roman" w:hAnsi="Calibri" w:cs="Times New Roman"/>
+                <w:color w:val="000000"/>
+                <w:lang w:eastAsia="en-GB"/>
+              </w:rPr>
+            </w:pPr>
+            <w:r>
+              <w:rPr>
+                <w:rFonts w:ascii="Calibri" w:eastAsia="Times New Roman" w:hAnsi="Calibri" w:cs="Times New Roman"/>
+                <w:color w:val="000000"/>
+                <w:lang w:eastAsia="en-GB"/>
+              </w:rPr>
+              <w:t>Male</w:t>
+            </w:r>
+          </w:p>
+        </w:tc>
+        <w:tc>
+          <w:tcPr>
+            <w:tcW w:w="1842" w:type="dxa"/>
+            <w:noWrap/>
+            <w:hideMark/>
+          </w:tcPr>
+          <w:p>
+            <w:pPr>
+              <w:rPr>
+                <w:rFonts w:ascii="Calibri" w:eastAsia="Times New Roman" w:hAnsi="Calibri" w:cs="Times New Roman"/>
+                <w:color w:val="000000"/>
+                <w:lang w:eastAsia="en-GB"/>
+              </w:rPr>
+            </w:pPr>
+            <w:r>
+              <w:rPr>
+                <w:rFonts w:ascii="Calibri" w:eastAsia="Times New Roman" w:hAnsi="Calibri" w:cs="Times New Roman"/>
+                <w:color w:val="000000"/>
+                <w:lang w:eastAsia="en-GB"/>
+              </w:rPr>
+              <w:t>15 years old and over</w:t>
+            </w:r>
+          </w:p>
+        </w:tc>
+      </w:tr>
+      <w:tr>
+        <w:trPr>
+          <w:trHeight w:val="300"/>
+        </w:trPr>
+        <w:tc>
+          <w:tcPr>
+            <w:tcW w:w="9378" w:type="dxa"/>
             <w:gridSpan w:val="4"/>
             <w:tcBorders>
               <w:top w:val="single" w:sz="4" w:space="0" w:color="auto"/>
@@ -19868,7 +19996,7 @@
         </w:trPr>
         <w:tc>
           <w:tcPr>
-            <w:tcW w:w="1985" w:type="dxa"/>
+            <w:tcW w:w="2291" w:type="dxa"/>
             <w:tcBorders>
               <w:top w:val="single" w:sz="4" w:space="0" w:color="auto"/>
             </w:tcBorders>
@@ -19981,55 +20109,64 @@
         </w:trPr>
         <w:tc>
           <w:tcPr>
-            <w:tcW w:w="1985" w:type="dxa"/>
-            <w:noWrap/>
-            <w:hideMark/>
-          </w:tcPr>
-          <w:p>
-            <w:pPr>
-              <w:rPr>
-                <w:rFonts w:ascii="Calibri" w:eastAsia="Times New Roman" w:hAnsi="Calibri" w:cs="Times New Roman"/>
-                <w:color w:val="000000"/>
-                <w:lang w:eastAsia="en-GB"/>
-              </w:rPr>
-            </w:pPr>
-            <w:r>
-              <w:rPr>
-                <w:rFonts w:ascii="Calibri" w:eastAsia="Times New Roman" w:hAnsi="Calibri" w:cs="Times New Roman"/>
-                <w:color w:val="000000"/>
-                <w:lang w:eastAsia="en-GB"/>
-              </w:rPr>
-              <w:t>FB_CBK_BRCH</w:t>
+            <w:tcW w:w="2291" w:type="dxa"/>
+            <w:tcBorders>
+              <w:bottom w:val="nil"/>
+            </w:tcBorders>
+            <w:noWrap/>
+            <w:hideMark/>
+          </w:tcPr>
+          <w:p>
+            <w:pPr>
+              <w:rPr>
+                <w:rFonts w:ascii="Calibri" w:eastAsia="Times New Roman" w:hAnsi="Calibri" w:cs="Times New Roman"/>
+                <w:color w:val="000000"/>
+                <w:lang w:eastAsia="en-GB"/>
+              </w:rPr>
+            </w:pPr>
+            <w:r>
+              <w:rPr>
+                <w:rFonts w:ascii="Calibri" w:eastAsia="Times New Roman" w:hAnsi="Calibri" w:cs="Times New Roman"/>
+                <w:color w:val="000000"/>
+                <w:lang w:eastAsia="en-GB"/>
+              </w:rPr>
+              <w:t>FB_BNK_ACCSS</w:t>
             </w:r>
           </w:p>
         </w:tc>
         <w:tc>
           <w:tcPr>
             <w:tcW w:w="3685" w:type="dxa"/>
-            <w:noWrap/>
-            <w:hideMark/>
-          </w:tcPr>
-          <w:p>
-            <w:pPr>
-              <w:rPr>
-                <w:rFonts w:ascii="Calibri" w:eastAsia="Times New Roman" w:hAnsi="Calibri" w:cs="Times New Roman"/>
-                <w:color w:val="000000"/>
-                <w:lang w:eastAsia="en-GB"/>
-              </w:rPr>
-            </w:pPr>
-            <w:r>
-              <w:rPr>
-                <w:rFonts w:ascii="Calibri" w:eastAsia="Times New Roman" w:hAnsi="Calibri" w:cs="Times New Roman"/>
-                <w:color w:val="000000"/>
-                <w:lang w:eastAsia="en-GB"/>
-              </w:rPr>
-              <w:t>Number of commercial bank branches per 100,000 adults</w:t>
+            <w:tcBorders>
+              <w:bottom w:val="nil"/>
+            </w:tcBorders>
+            <w:noWrap/>
+            <w:hideMark/>
+          </w:tcPr>
+          <w:p>
+            <w:pPr>
+              <w:rPr>
+                <w:rFonts w:ascii="Calibri" w:eastAsia="Times New Roman" w:hAnsi="Calibri" w:cs="Times New Roman"/>
+                <w:color w:val="000000"/>
+                <w:lang w:eastAsia="en-GB"/>
+              </w:rPr>
+            </w:pPr>
+            <w:r>
+              <w:rPr>
+                <w:rFonts w:ascii="Calibri" w:eastAsia="Times New Roman" w:hAnsi="Calibri" w:cs="Times New Roman"/>
+                <w:color w:val="000000"/>
+                <w:lang w:eastAsia="en-GB"/>
+              </w:rPr>
+              <w:t>Proportion of adults (15 years and older) with an account at a bank or other financial institution or with a mobile-money-service provider</w:t>
             </w:r>
           </w:p>
         </w:tc>
         <w:tc>
           <w:tcPr>
             <w:tcW w:w="1560" w:type="dxa"/>
+            <w:tcBorders>
+              <w:bottom w:val="nil"/>
+            </w:tcBorders>
             <w:noWrap/>
             <w:hideMark/>
           </w:tcPr>
@@ -20054,6 +20191,9 @@
         <w:tc>
           <w:tcPr>
             <w:tcW w:w="1842" w:type="dxa"/>
+            <w:tcBorders>
+              <w:bottom w:val="nil"/>
+            </w:tcBorders>
             <w:noWrap/>
             <w:hideMark/>
           </w:tcPr>
@@ -20082,9 +20222,9 @@
         </w:trPr>
         <w:tc>
           <w:tcPr>
-            <w:tcW w:w="1985" w:type="dxa"/>
+            <w:tcW w:w="2291" w:type="dxa"/>
             <w:tcBorders>
-              <w:bottom w:val="single" w:sz="4" w:space="0" w:color="auto"/>
+              <w:top w:val="nil"/>
             </w:tcBorders>
             <w:noWrap/>
             <w:hideMark/>
@@ -20103,7 +20243,7 @@
                 <w:color w:val="000000"/>
                 <w:lang w:eastAsia="en-GB"/>
               </w:rPr>
-              <w:t>FB_BNK_ACCSS</w:t>
+              <w:t>FB_CBK_BRCH</w:t>
             </w:r>
           </w:p>
         </w:tc>
@@ -20111,7 +20251,7 @@
           <w:tcPr>
             <w:tcW w:w="3685" w:type="dxa"/>
             <w:tcBorders>
-              <w:bottom w:val="single" w:sz="4" w:space="0" w:color="auto"/>
+              <w:top w:val="nil"/>
             </w:tcBorders>
             <w:noWrap/>
             <w:hideMark/>
@@ -20130,7 +20270,7 @@
                 <w:color w:val="000000"/>
                 <w:lang w:eastAsia="en-GB"/>
               </w:rPr>
-              <w:t>Proportion of adults (15 years and older) with an account at a bank or other financial institution or with a mobile-money-service provider</w:t>
+              <w:t>Number of commercial bank branches per 100,000 adults</w:t>
             </w:r>
           </w:p>
         </w:tc>
@@ -20138,7 +20278,7 @@
           <w:tcPr>
             <w:tcW w:w="1560" w:type="dxa"/>
             <w:tcBorders>
-              <w:bottom w:val="single" w:sz="4" w:space="0" w:color="auto"/>
+              <w:top w:val="nil"/>
             </w:tcBorders>
             <w:noWrap/>
             <w:hideMark/>
@@ -20165,7 +20305,7 @@
           <w:tcPr>
             <w:tcW w:w="1842" w:type="dxa"/>
             <w:tcBorders>
-              <w:bottom w:val="single" w:sz="4" w:space="0" w:color="auto"/>
+              <w:top w:val="nil"/>
             </w:tcBorders>
             <w:noWrap/>
             <w:hideMark/>
@@ -20186,6 +20326,8 @@
               </w:rPr>
               <w:t>15 years old and over</w:t>
             </w:r>
+            <w:bookmarkStart w:id="0" w:name="_GoBack"/>
+            <w:bookmarkEnd w:id="0"/>
           </w:p>
         </w:tc>
       </w:tr>
@@ -20195,7 +20337,7 @@
         </w:trPr>
         <w:tc>
           <w:tcPr>
-            <w:tcW w:w="9072" w:type="dxa"/>
+            <w:tcW w:w="9378" w:type="dxa"/>
             <w:gridSpan w:val="4"/>
             <w:tcBorders>
               <w:top w:val="single" w:sz="4" w:space="0" w:color="auto"/>
@@ -20231,7 +20373,7 @@
         </w:trPr>
         <w:tc>
           <w:tcPr>
-            <w:tcW w:w="1985" w:type="dxa"/>
+            <w:tcW w:w="2291" w:type="dxa"/>
             <w:tcBorders>
               <w:top w:val="single" w:sz="4" w:space="0" w:color="auto"/>
             </w:tcBorders>
@@ -20344,7 +20486,7 @@
         </w:trPr>
         <w:tc>
           <w:tcPr>
-            <w:tcW w:w="1985" w:type="dxa"/>
+            <w:tcW w:w="2291" w:type="dxa"/>
             <w:noWrap/>
             <w:hideMark/>
           </w:tcPr>
@@ -20445,7 +20587,7 @@
         </w:trPr>
         <w:tc>
           <w:tcPr>
-            <w:tcW w:w="1985" w:type="dxa"/>
+            <w:tcW w:w="2291" w:type="dxa"/>
             <w:noWrap/>
             <w:hideMark/>
           </w:tcPr>
@@ -20546,7 +20688,7 @@
         </w:trPr>
         <w:tc>
           <w:tcPr>
-            <w:tcW w:w="1985" w:type="dxa"/>
+            <w:tcW w:w="2291" w:type="dxa"/>
             <w:noWrap/>
             <w:hideMark/>
           </w:tcPr>
@@ -20647,7 +20789,7 @@
         </w:trPr>
         <w:tc>
           <w:tcPr>
-            <w:tcW w:w="9072" w:type="dxa"/>
+            <w:tcW w:w="9378" w:type="dxa"/>
             <w:gridSpan w:val="4"/>
             <w:tcBorders>
               <w:top w:val="single" w:sz="4" w:space="0" w:color="auto"/>
@@ -20682,7 +20824,7 @@
         </w:trPr>
         <w:tc>
           <w:tcPr>
-            <w:tcW w:w="1985" w:type="dxa"/>
+            <w:tcW w:w="2291" w:type="dxa"/>
             <w:tcBorders>
               <w:top w:val="single" w:sz="4" w:space="0" w:color="auto"/>
             </w:tcBorders>
@@ -20795,7 +20937,7 @@
         </w:trPr>
         <w:tc>
           <w:tcPr>
-            <w:tcW w:w="1985" w:type="dxa"/>
+            <w:tcW w:w="2291" w:type="dxa"/>
             <w:noWrap/>
             <w:hideMark/>
           </w:tcPr>
@@ -20896,7 +21038,7 @@
         </w:trPr>
         <w:tc>
           <w:tcPr>
-            <w:tcW w:w="1985" w:type="dxa"/>
+            <w:tcW w:w="2291" w:type="dxa"/>
             <w:tcBorders>
               <w:bottom w:val="single" w:sz="4" w:space="0" w:color="auto"/>
             </w:tcBorders>
@@ -21009,7 +21151,7 @@
         </w:trPr>
         <w:tc>
           <w:tcPr>
-            <w:tcW w:w="9072" w:type="dxa"/>
+            <w:tcW w:w="9378" w:type="dxa"/>
             <w:gridSpan w:val="4"/>
             <w:tcBorders>
               <w:top w:val="single" w:sz="4" w:space="0" w:color="auto"/>
@@ -21045,7 +21187,7 @@
         </w:trPr>
         <w:tc>
           <w:tcPr>
-            <w:tcW w:w="1985" w:type="dxa"/>
+            <w:tcW w:w="2291" w:type="dxa"/>
             <w:tcBorders>
               <w:top w:val="single" w:sz="4" w:space="0" w:color="auto"/>
             </w:tcBorders>
@@ -21158,7 +21300,7 @@
         </w:trPr>
         <w:tc>
           <w:tcPr>
-            <w:tcW w:w="1985" w:type="dxa"/>
+            <w:tcW w:w="2291" w:type="dxa"/>
             <w:noWrap/>
             <w:hideMark/>
           </w:tcPr>
@@ -21259,7 +21401,7 @@
         </w:trPr>
         <w:tc>
           <w:tcPr>
-            <w:tcW w:w="1985" w:type="dxa"/>
+            <w:tcW w:w="2291" w:type="dxa"/>
             <w:noWrap/>
             <w:hideMark/>
           </w:tcPr>
@@ -21360,7 +21502,7 @@
         </w:trPr>
         <w:tc>
           <w:tcPr>
-            <w:tcW w:w="1985" w:type="dxa"/>
+            <w:tcW w:w="2291" w:type="dxa"/>
             <w:tcBorders>
               <w:bottom w:val="single" w:sz="4" w:space="0" w:color="auto"/>
             </w:tcBorders>
@@ -21473,7 +21615,7 @@
         </w:trPr>
         <w:tc>
           <w:tcPr>
-            <w:tcW w:w="9072" w:type="dxa"/>
+            <w:tcW w:w="9378" w:type="dxa"/>
             <w:gridSpan w:val="4"/>
             <w:tcBorders>
               <w:top w:val="single" w:sz="4" w:space="0" w:color="auto"/>
@@ -21509,7 +21651,7 @@
         </w:trPr>
         <w:tc>
           <w:tcPr>
-            <w:tcW w:w="1985" w:type="dxa"/>
+            <w:tcW w:w="2291" w:type="dxa"/>
             <w:tcBorders>
               <w:top w:val="single" w:sz="4" w:space="0" w:color="auto"/>
             </w:tcBorders>
@@ -21622,7 +21764,7 @@
         </w:trPr>
         <w:tc>
           <w:tcPr>
-            <w:tcW w:w="1985" w:type="dxa"/>
+            <w:tcW w:w="2291" w:type="dxa"/>
             <w:noWrap/>
             <w:hideMark/>
           </w:tcPr>
@@ -21723,7 +21865,7 @@
         </w:trPr>
         <w:tc>
           <w:tcPr>
-            <w:tcW w:w="1985" w:type="dxa"/>
+            <w:tcW w:w="2291" w:type="dxa"/>
             <w:noWrap/>
             <w:hideMark/>
           </w:tcPr>
@@ -21825,7 +21967,7 @@
         </w:trPr>
         <w:tc>
           <w:tcPr>
-            <w:tcW w:w="1985" w:type="dxa"/>
+            <w:tcW w:w="2291" w:type="dxa"/>
             <w:tcBorders>
               <w:bottom w:val="single" w:sz="4" w:space="0" w:color="auto"/>
             </w:tcBorders>
@@ -21938,7 +22080,7 @@
         </w:trPr>
         <w:tc>
           <w:tcPr>
-            <w:tcW w:w="9072" w:type="dxa"/>
+            <w:tcW w:w="9378" w:type="dxa"/>
             <w:gridSpan w:val="4"/>
             <w:tcBorders>
               <w:top w:val="single" w:sz="4" w:space="0" w:color="auto"/>
@@ -21974,7 +22116,7 @@
         </w:trPr>
         <w:tc>
           <w:tcPr>
-            <w:tcW w:w="1985" w:type="dxa"/>
+            <w:tcW w:w="2291" w:type="dxa"/>
             <w:tcBorders>
               <w:top w:val="single" w:sz="4" w:space="0" w:color="auto"/>
             </w:tcBorders>
@@ -22087,7 +22229,7 @@
         </w:trPr>
         <w:tc>
           <w:tcPr>
-            <w:tcW w:w="1985" w:type="dxa"/>
+            <w:tcW w:w="2291" w:type="dxa"/>
             <w:noWrap/>
             <w:hideMark/>
           </w:tcPr>
@@ -22188,7 +22330,7 @@
         </w:trPr>
         <w:tc>
           <w:tcPr>
-            <w:tcW w:w="1985" w:type="dxa"/>
+            <w:tcW w:w="2291" w:type="dxa"/>
             <w:tcBorders>
               <w:bottom w:val="single" w:sz="4" w:space="0" w:color="auto"/>
             </w:tcBorders>
@@ -22301,7 +22443,7 @@
         </w:trPr>
         <w:tc>
           <w:tcPr>
-            <w:tcW w:w="9072" w:type="dxa"/>
+            <w:tcW w:w="9378" w:type="dxa"/>
             <w:gridSpan w:val="4"/>
             <w:tcBorders>
               <w:top w:val="single" w:sz="4" w:space="0" w:color="auto"/>
@@ -22337,7 +22479,7 @@
         </w:trPr>
         <w:tc>
           <w:tcPr>
-            <w:tcW w:w="1985" w:type="dxa"/>
+            <w:tcW w:w="2291" w:type="dxa"/>
             <w:tcBorders>
               <w:top w:val="single" w:sz="4" w:space="0" w:color="auto"/>
             </w:tcBorders>
@@ -22450,7 +22592,7 @@
         </w:trPr>
         <w:tc>
           <w:tcPr>
-            <w:tcW w:w="1985" w:type="dxa"/>
+            <w:tcW w:w="2291" w:type="dxa"/>
             <w:noWrap/>
             <w:hideMark/>
           </w:tcPr>
@@ -22551,7 +22693,7 @@
         </w:trPr>
         <w:tc>
           <w:tcPr>
-            <w:tcW w:w="1985" w:type="dxa"/>
+            <w:tcW w:w="2291" w:type="dxa"/>
             <w:noWrap/>
             <w:hideMark/>
           </w:tcPr>
@@ -22652,7 +22794,7 @@
         </w:trPr>
         <w:tc>
           <w:tcPr>
-            <w:tcW w:w="1985" w:type="dxa"/>
+            <w:tcW w:w="2291" w:type="dxa"/>
             <w:noWrap/>
             <w:hideMark/>
           </w:tcPr>
@@ -22753,7 +22895,7 @@
         </w:trPr>
         <w:tc>
           <w:tcPr>
-            <w:tcW w:w="1985" w:type="dxa"/>
+            <w:tcW w:w="2291" w:type="dxa"/>
             <w:tcBorders>
               <w:bottom w:val="single" w:sz="4" w:space="0" w:color="auto"/>
             </w:tcBorders>
@@ -22866,7 +23008,7 @@
         </w:trPr>
         <w:tc>
           <w:tcPr>
-            <w:tcW w:w="9072" w:type="dxa"/>
+            <w:tcW w:w="9378" w:type="dxa"/>
             <w:gridSpan w:val="4"/>
             <w:tcBorders>
               <w:top w:val="single" w:sz="4" w:space="0" w:color="auto"/>
@@ -22902,7 +23044,7 @@
         </w:trPr>
         <w:tc>
           <w:tcPr>
-            <w:tcW w:w="1985" w:type="dxa"/>
+            <w:tcW w:w="2291" w:type="dxa"/>
             <w:tcBorders>
               <w:top w:val="single" w:sz="4" w:space="0" w:color="auto"/>
             </w:tcBorders>
@@ -23015,7 +23157,7 @@
         </w:trPr>
         <w:tc>
           <w:tcPr>
-            <w:tcW w:w="1985" w:type="dxa"/>
+            <w:tcW w:w="2291" w:type="dxa"/>
             <w:noWrap/>
             <w:hideMark/>
           </w:tcPr>
@@ -23116,7 +23258,7 @@
         </w:trPr>
         <w:tc>
           <w:tcPr>
-            <w:tcW w:w="1985" w:type="dxa"/>
+            <w:tcW w:w="2291" w:type="dxa"/>
             <w:noWrap/>
             <w:hideMark/>
           </w:tcPr>
@@ -23217,7 +23359,7 @@
         </w:trPr>
         <w:tc>
           <w:tcPr>
-            <w:tcW w:w="1985" w:type="dxa"/>
+            <w:tcW w:w="2291" w:type="dxa"/>
             <w:noWrap/>
             <w:hideMark/>
           </w:tcPr>
@@ -23318,7 +23460,7 @@
         </w:trPr>
         <w:tc>
           <w:tcPr>
-            <w:tcW w:w="1985" w:type="dxa"/>
+            <w:tcW w:w="2291" w:type="dxa"/>
             <w:noWrap/>
             <w:hideMark/>
           </w:tcPr>
@@ -23419,7 +23561,7 @@
         </w:trPr>
         <w:tc>
           <w:tcPr>
-            <w:tcW w:w="1985" w:type="dxa"/>
+            <w:tcW w:w="2291" w:type="dxa"/>
             <w:noWrap/>
             <w:hideMark/>
           </w:tcPr>
@@ -23520,7 +23662,7 @@
         </w:trPr>
         <w:tc>
           <w:tcPr>
-            <w:tcW w:w="1985" w:type="dxa"/>
+            <w:tcW w:w="2291" w:type="dxa"/>
             <w:tcBorders>
               <w:bottom w:val="single" w:sz="4" w:space="0" w:color="auto"/>
             </w:tcBorders>
@@ -23633,7 +23775,7 @@
         </w:trPr>
         <w:tc>
           <w:tcPr>
-            <w:tcW w:w="9072" w:type="dxa"/>
+            <w:tcW w:w="9378" w:type="dxa"/>
             <w:gridSpan w:val="4"/>
             <w:tcBorders>
               <w:top w:val="single" w:sz="4" w:space="0" w:color="auto"/>
@@ -23669,7 +23811,7 @@
         </w:trPr>
         <w:tc>
           <w:tcPr>
-            <w:tcW w:w="1985" w:type="dxa"/>
+            <w:tcW w:w="2291" w:type="dxa"/>
             <w:tcBorders>
               <w:top w:val="single" w:sz="4" w:space="0" w:color="auto"/>
             </w:tcBorders>
@@ -23782,7 +23924,7 @@
         </w:trPr>
         <w:tc>
           <w:tcPr>
-            <w:tcW w:w="1985" w:type="dxa"/>
+            <w:tcW w:w="2291" w:type="dxa"/>
             <w:noWrap/>
             <w:hideMark/>
           </w:tcPr>
@@ -23883,7 +24025,7 @@
         </w:trPr>
         <w:tc>
           <w:tcPr>
-            <w:tcW w:w="1985" w:type="dxa"/>
+            <w:tcW w:w="2291" w:type="dxa"/>
             <w:noWrap/>
             <w:hideMark/>
           </w:tcPr>
@@ -23984,7 +24126,7 @@
         </w:trPr>
         <w:tc>
           <w:tcPr>
-            <w:tcW w:w="1985" w:type="dxa"/>
+            <w:tcW w:w="2291" w:type="dxa"/>
             <w:tcBorders>
               <w:bottom w:val="single" w:sz="4" w:space="0" w:color="auto"/>
             </w:tcBorders>
@@ -24097,7 +24239,7 @@
         </w:trPr>
         <w:tc>
           <w:tcPr>
-            <w:tcW w:w="9072" w:type="dxa"/>
+            <w:tcW w:w="9378" w:type="dxa"/>
             <w:gridSpan w:val="4"/>
             <w:tcBorders>
               <w:top w:val="single" w:sz="4" w:space="0" w:color="auto"/>
@@ -24134,7 +24276,7 @@
         </w:trPr>
         <w:tc>
           <w:tcPr>
-            <w:tcW w:w="1985" w:type="dxa"/>
+            <w:tcW w:w="2291" w:type="dxa"/>
             <w:tcBorders>
               <w:top w:val="single" w:sz="4" w:space="0" w:color="auto"/>
               <w:bottom w:val="single" w:sz="4" w:space="0" w:color="auto"/>
@@ -24251,7 +24393,7 @@
         </w:trPr>
         <w:tc>
           <w:tcPr>
-            <w:tcW w:w="9072" w:type="dxa"/>
+            <w:tcW w:w="9378" w:type="dxa"/>
             <w:gridSpan w:val="4"/>
             <w:tcBorders>
               <w:top w:val="single" w:sz="4" w:space="0" w:color="auto"/>
@@ -24287,7 +24429,7 @@
         </w:trPr>
         <w:tc>
           <w:tcPr>
-            <w:tcW w:w="1985" w:type="dxa"/>
+            <w:tcW w:w="2291" w:type="dxa"/>
             <w:tcBorders>
               <w:top w:val="single" w:sz="4" w:space="0" w:color="auto"/>
             </w:tcBorders>
@@ -24400,7 +24542,7 @@
         </w:trPr>
         <w:tc>
           <w:tcPr>
-            <w:tcW w:w="1985" w:type="dxa"/>
+            <w:tcW w:w="2291" w:type="dxa"/>
             <w:noWrap/>
             <w:hideMark/>
           </w:tcPr>
@@ -24501,7 +24643,7 @@
         </w:trPr>
         <w:tc>
           <w:tcPr>
-            <w:tcW w:w="1985" w:type="dxa"/>
+            <w:tcW w:w="2291" w:type="dxa"/>
             <w:noWrap/>
             <w:hideMark/>
           </w:tcPr>
@@ -24602,7 +24744,7 @@
         </w:trPr>
         <w:tc>
           <w:tcPr>
-            <w:tcW w:w="1985" w:type="dxa"/>
+            <w:tcW w:w="2291" w:type="dxa"/>
             <w:noWrap/>
             <w:hideMark/>
           </w:tcPr>
@@ -24703,7 +24845,7 @@
         </w:trPr>
         <w:tc>
           <w:tcPr>
-            <w:tcW w:w="1985" w:type="dxa"/>
+            <w:tcW w:w="2291" w:type="dxa"/>
             <w:tcBorders>
               <w:bottom w:val="single" w:sz="4" w:space="0" w:color="auto"/>
             </w:tcBorders>
@@ -24834,7 +24976,7 @@
         </w:trPr>
         <w:tc>
           <w:tcPr>
-            <w:tcW w:w="9072" w:type="dxa"/>
+            <w:tcW w:w="9378" w:type="dxa"/>
             <w:gridSpan w:val="4"/>
             <w:tcBorders>
               <w:top w:val="single" w:sz="4" w:space="0" w:color="auto"/>
@@ -24870,7 +25012,7 @@
         </w:trPr>
         <w:tc>
           <w:tcPr>
-            <w:tcW w:w="1985" w:type="dxa"/>
+            <w:tcW w:w="2291" w:type="dxa"/>
             <w:tcBorders>
               <w:top w:val="single" w:sz="4" w:space="0" w:color="auto"/>
             </w:tcBorders>
@@ -24983,7 +25125,7 @@
         </w:trPr>
         <w:tc>
           <w:tcPr>
-            <w:tcW w:w="1985" w:type="dxa"/>
+            <w:tcW w:w="2291" w:type="dxa"/>
             <w:noWrap/>
             <w:hideMark/>
           </w:tcPr>
@@ -25085,7 +25227,7 @@
         </w:trPr>
         <w:tc>
           <w:tcPr>
-            <w:tcW w:w="1985" w:type="dxa"/>
+            <w:tcW w:w="2291" w:type="dxa"/>
           </w:tcPr>
           <w:p/>
         </w:tc>

</xml_diff>